<commit_message>
Update regarding compare framework
</commit_message>
<xml_diff>
--- a/trunk/Documents/2013Spring/ClubUML architecture compare mechanism.docx
+++ b/trunk/Documents/2013Spring/ClubUML architecture compare mechanism.docx
@@ -28,7 +28,6 @@
           <w:szCs w:val="48"/>
         </w:rPr>
       </w:pPr>
-      <w:proofErr w:type="spellStart"/>
       <w:r>
         <w:rPr>
           <w:rFonts w:ascii="Cambria" w:eastAsia="Calibri" w:hAnsi="Cambria" w:cs="Cambria"/>
@@ -38,7 +37,6 @@
         </w:rPr>
         <w:t>ClubUML</w:t>
       </w:r>
-      <w:proofErr w:type="spellEnd"/>
     </w:p>
     <w:p>
       <w:pPr>
@@ -94,7 +92,7 @@
     </w:p>
     <w:p>
       <w:pPr>
-        <w:pStyle w:val="Title"/>
+        <w:pStyle w:val="a8"/>
       </w:pPr>
       <w:r>
         <w:rPr>
@@ -117,7 +115,7 @@
     </w:p>
     <w:p>
       <w:pPr>
-        <w:pStyle w:val="Subtitle"/>
+        <w:pStyle w:val="a9"/>
       </w:pPr>
       <w:r>
         <w:t xml:space="preserve"> [</w:t>
@@ -128,7 +126,7 @@
     </w:p>
     <w:p>
       <w:pPr>
-        <w:pStyle w:val="Subtitle"/>
+        <w:pStyle w:val="a9"/>
       </w:pPr>
       <w:r>
         <w:t>[</w:t>
@@ -139,13 +137,21 @@
     </w:p>
     <w:p>
       <w:pPr>
-        <w:pStyle w:val="BodyText"/>
+        <w:pStyle w:val="a9"/>
+      </w:pPr>
+      <w:r>
+        <w:t>[Zhe Zhang]</w:t>
+      </w:r>
+    </w:p>
+    <w:p>
+      <w:pPr>
+        <w:pStyle w:val="a0"/>
       </w:pPr>
     </w:p>
     <w:p/>
     <w:p>
       <w:pPr>
-        <w:pStyle w:val="Subtitle"/>
+        <w:pStyle w:val="a9"/>
       </w:pPr>
       <w:r>
         <w:t>[2/8/2013]</w:t>
@@ -153,7 +159,7 @@
     </w:p>
     <w:p>
       <w:pPr>
-        <w:pStyle w:val="Subtitle"/>
+        <w:pStyle w:val="a9"/>
       </w:pPr>
       <w:r>
         <w:t>Revision: [1.2</w:t>
@@ -165,7 +171,7 @@
     <w:p/>
     <w:p>
       <w:pPr>
-        <w:pStyle w:val="Subtitle"/>
+        <w:pStyle w:val="a9"/>
         <w:rPr>
           <w:sz w:val="20"/>
           <w:szCs w:val="20"/>
@@ -192,14 +198,14 @@
         <w:pStyle w:val="ContentsHeading"/>
         <w:pageBreakBefore/>
         <w:sectPr>
-          <w:footerReference w:type="default" r:id="rId8"/>
+          <w:footerReference w:type="default" r:id="rId9"/>
           <w:pgSz w:w="12240" w:h="15840"/>
           <w:pgMar w:top="1440" w:right="1440" w:bottom="1440" w:left="1440" w:header="720" w:footer="720" w:gutter="0"/>
           <w:cols w:space="720"/>
           <w:docGrid w:linePitch="360" w:charSpace="36864"/>
         </w:sectPr>
       </w:pPr>
-      <w:bookmarkStart w:id="0" w:name="_Toc349503526"/>
+      <w:bookmarkStart w:id="0" w:name="_Toc349556219"/>
       <w:r>
         <w:lastRenderedPageBreak/>
         <w:t>Table of Contents</w:t>
@@ -208,13 +214,12 @@
     </w:p>
     <w:p>
       <w:pPr>
-        <w:pStyle w:val="TOC1"/>
+        <w:pStyle w:val="10"/>
         <w:rPr>
           <w:rFonts w:asciiTheme="minorHAnsi" w:eastAsiaTheme="minorEastAsia" w:hAnsiTheme="minorHAnsi" w:cstheme="minorBidi"/>
           <w:noProof/>
           <w:kern w:val="0"/>
-          <w:szCs w:val="20"/>
-          <w:lang w:eastAsia="en-US" w:bidi="hi-IN"/>
+          <w:lang w:eastAsia="zh-CN"/>
         </w:rPr>
       </w:pPr>
       <w:r>
@@ -249,7 +254,7 @@
         <w:rPr>
           <w:noProof/>
         </w:rPr>
-        <w:instrText xml:space="preserve"> PAGEREF _Toc349503526 \h </w:instrText>
+        <w:instrText xml:space="preserve"> PAGEREF _Toc349556219 \h </w:instrText>
       </w:r>
       <w:r>
         <w:rPr>
@@ -277,13 +282,12 @@
     </w:p>
     <w:p>
       <w:pPr>
-        <w:pStyle w:val="TOC1"/>
+        <w:pStyle w:val="10"/>
         <w:rPr>
           <w:rFonts w:asciiTheme="minorHAnsi" w:eastAsiaTheme="minorEastAsia" w:hAnsiTheme="minorHAnsi" w:cstheme="minorBidi"/>
           <w:noProof/>
           <w:kern w:val="0"/>
-          <w:szCs w:val="20"/>
-          <w:lang w:eastAsia="en-US" w:bidi="hi-IN"/>
+          <w:lang w:eastAsia="zh-CN"/>
         </w:rPr>
       </w:pPr>
       <w:r>
@@ -308,7 +312,7 @@
         <w:rPr>
           <w:noProof/>
         </w:rPr>
-        <w:instrText xml:space="preserve"> PAGEREF _Toc349503527 \h </w:instrText>
+        <w:instrText xml:space="preserve"> PAGEREF _Toc349556220 \h </w:instrText>
       </w:r>
       <w:r>
         <w:rPr>
@@ -336,13 +340,12 @@
     </w:p>
     <w:p>
       <w:pPr>
-        <w:pStyle w:val="TOC1"/>
+        <w:pStyle w:val="10"/>
         <w:rPr>
           <w:rFonts w:asciiTheme="minorHAnsi" w:eastAsiaTheme="minorEastAsia" w:hAnsiTheme="minorHAnsi" w:cstheme="minorBidi"/>
           <w:noProof/>
           <w:kern w:val="0"/>
-          <w:szCs w:val="20"/>
-          <w:lang w:eastAsia="en-US" w:bidi="hi-IN"/>
+          <w:lang w:eastAsia="zh-CN"/>
         </w:rPr>
       </w:pPr>
       <w:r>
@@ -367,7 +370,7 @@
         <w:rPr>
           <w:noProof/>
         </w:rPr>
-        <w:instrText xml:space="preserve"> PAGEREF _Toc349503528 \h </w:instrText>
+        <w:instrText xml:space="preserve"> PAGEREF _Toc349556221 \h </w:instrText>
       </w:r>
       <w:r>
         <w:rPr>
@@ -395,13 +398,12 @@
     </w:p>
     <w:p>
       <w:pPr>
-        <w:pStyle w:val="TOC1"/>
+        <w:pStyle w:val="10"/>
         <w:rPr>
           <w:rFonts w:asciiTheme="minorHAnsi" w:eastAsiaTheme="minorEastAsia" w:hAnsiTheme="minorHAnsi" w:cstheme="minorBidi"/>
           <w:noProof/>
           <w:kern w:val="0"/>
-          <w:szCs w:val="20"/>
-          <w:lang w:eastAsia="en-US" w:bidi="hi-IN"/>
+          <w:lang w:eastAsia="zh-CN"/>
         </w:rPr>
       </w:pPr>
       <w:r>
@@ -426,7 +428,7 @@
         <w:rPr>
           <w:noProof/>
         </w:rPr>
-        <w:instrText xml:space="preserve"> PAGEREF _Toc349503529 \h </w:instrText>
+        <w:instrText xml:space="preserve"> PAGEREF _Toc349556222 \h </w:instrText>
       </w:r>
       <w:r>
         <w:rPr>
@@ -454,13 +456,12 @@
     </w:p>
     <w:p>
       <w:pPr>
-        <w:pStyle w:val="TOC2"/>
+        <w:pStyle w:val="20"/>
         <w:rPr>
           <w:rFonts w:asciiTheme="minorHAnsi" w:eastAsiaTheme="minorEastAsia" w:hAnsiTheme="minorHAnsi" w:cstheme="minorBidi"/>
           <w:noProof/>
           <w:kern w:val="0"/>
-          <w:szCs w:val="20"/>
-          <w:lang w:eastAsia="en-US" w:bidi="hi-IN"/>
+          <w:lang w:eastAsia="zh-CN"/>
         </w:rPr>
       </w:pPr>
       <w:r>
@@ -485,7 +486,7 @@
         <w:rPr>
           <w:noProof/>
         </w:rPr>
-        <w:instrText xml:space="preserve"> PAGEREF _Toc349503530 \h </w:instrText>
+        <w:instrText xml:space="preserve"> PAGEREF _Toc349556223 \h </w:instrText>
       </w:r>
       <w:r>
         <w:rPr>
@@ -513,13 +514,12 @@
     </w:p>
     <w:p>
       <w:pPr>
-        <w:pStyle w:val="TOC2"/>
+        <w:pStyle w:val="20"/>
         <w:rPr>
           <w:rFonts w:asciiTheme="minorHAnsi" w:eastAsiaTheme="minorEastAsia" w:hAnsiTheme="minorHAnsi" w:cstheme="minorBidi"/>
           <w:noProof/>
           <w:kern w:val="0"/>
-          <w:szCs w:val="20"/>
-          <w:lang w:eastAsia="en-US" w:bidi="hi-IN"/>
+          <w:lang w:eastAsia="zh-CN"/>
         </w:rPr>
       </w:pPr>
       <w:r>
@@ -544,7 +544,7 @@
         <w:rPr>
           <w:noProof/>
         </w:rPr>
-        <w:instrText xml:space="preserve"> PAGEREF _Toc349503531 \h </w:instrText>
+        <w:instrText xml:space="preserve"> PAGEREF _Toc349556224 \h </w:instrText>
       </w:r>
       <w:r>
         <w:rPr>
@@ -572,13 +572,12 @@
     </w:p>
     <w:p>
       <w:pPr>
-        <w:pStyle w:val="TOC2"/>
+        <w:pStyle w:val="20"/>
         <w:rPr>
           <w:rFonts w:asciiTheme="minorHAnsi" w:eastAsiaTheme="minorEastAsia" w:hAnsiTheme="minorHAnsi" w:cstheme="minorBidi"/>
           <w:noProof/>
           <w:kern w:val="0"/>
-          <w:szCs w:val="20"/>
-          <w:lang w:eastAsia="en-US" w:bidi="hi-IN"/>
+          <w:lang w:eastAsia="zh-CN"/>
         </w:rPr>
       </w:pPr>
       <w:r>
@@ -603,7 +602,7 @@
         <w:rPr>
           <w:noProof/>
         </w:rPr>
-        <w:instrText xml:space="preserve"> PAGEREF _Toc349503532 \h </w:instrText>
+        <w:instrText xml:space="preserve"> PAGEREF _Toc349556225 \h </w:instrText>
       </w:r>
       <w:r>
         <w:rPr>
@@ -631,13 +630,70 @@
     </w:p>
     <w:p>
       <w:pPr>
-        <w:pStyle w:val="TOC2"/>
+        <w:pStyle w:val="20"/>
         <w:rPr>
           <w:rFonts w:asciiTheme="minorHAnsi" w:eastAsiaTheme="minorEastAsia" w:hAnsiTheme="minorHAnsi" w:cstheme="minorBidi"/>
           <w:noProof/>
           <w:kern w:val="0"/>
-          <w:szCs w:val="20"/>
-          <w:lang w:eastAsia="en-US" w:bidi="hi-IN"/>
+          <w:lang w:eastAsia="zh-CN"/>
+        </w:rPr>
+      </w:pPr>
+      <w:r>
+        <w:rPr>
+          <w:noProof/>
+        </w:rPr>
+        <w:t>Comparing Framework</w:t>
+      </w:r>
+      <w:r>
+        <w:rPr>
+          <w:noProof/>
+        </w:rPr>
+        <w:tab/>
+      </w:r>
+      <w:r>
+        <w:rPr>
+          <w:noProof/>
+        </w:rPr>
+        <w:fldChar w:fldCharType="begin"/>
+      </w:r>
+      <w:r>
+        <w:rPr>
+          <w:noProof/>
+        </w:rPr>
+        <w:instrText xml:space="preserve"> PAGEREF _Toc349556226 \h </w:instrText>
+      </w:r>
+      <w:r>
+        <w:rPr>
+          <w:noProof/>
+        </w:rPr>
+      </w:r>
+      <w:r>
+        <w:rPr>
+          <w:noProof/>
+        </w:rPr>
+        <w:fldChar w:fldCharType="separate"/>
+      </w:r>
+      <w:r>
+        <w:rPr>
+          <w:noProof/>
+        </w:rPr>
+        <w:t>10</w:t>
+      </w:r>
+      <w:r>
+        <w:rPr>
+          <w:noProof/>
+        </w:rPr>
+        <w:fldChar w:fldCharType="end"/>
+      </w:r>
+    </w:p>
+    <w:p>
+      <w:pPr>
+        <w:pStyle w:val="20"/>
+        <w:rPr>
+          <w:rFonts w:asciiTheme="minorHAnsi" w:eastAsiaTheme="minorEastAsia" w:hAnsiTheme="minorHAnsi" w:cstheme="minorBidi"/>
+          <w:noProof/>
+          <w:kern w:val="0"/>
+          <w:lang w:eastAsia="zh-CN"/>
         </w:rPr>
       </w:pPr>
       <w:r>
@@ -662,7 +718,7 @@
         <w:rPr>
           <w:noProof/>
         </w:rPr>
-        <w:instrText xml:space="preserve"> PAGEREF _Toc349503533 \h </w:instrText>
+        <w:instrText xml:space="preserve"> PAGEREF _Toc349556227 \h </w:instrText>
       </w:r>
       <w:r>
         <w:rPr>
@@ -679,7 +735,7 @@
         <w:rPr>
           <w:noProof/>
         </w:rPr>
-        <w:t>10</w:t>
+        <w:t>11</w:t>
       </w:r>
       <w:r>
         <w:rPr>
@@ -690,13 +746,12 @@
     </w:p>
     <w:p>
       <w:pPr>
-        <w:pStyle w:val="TOC2"/>
+        <w:pStyle w:val="20"/>
         <w:rPr>
           <w:rFonts w:asciiTheme="minorHAnsi" w:eastAsiaTheme="minorEastAsia" w:hAnsiTheme="minorHAnsi" w:cstheme="minorBidi"/>
           <w:noProof/>
           <w:kern w:val="0"/>
-          <w:szCs w:val="20"/>
-          <w:lang w:eastAsia="en-US" w:bidi="hi-IN"/>
+          <w:lang w:eastAsia="zh-CN"/>
         </w:rPr>
       </w:pPr>
       <w:r>
@@ -721,7 +776,7 @@
         <w:rPr>
           <w:noProof/>
         </w:rPr>
-        <w:instrText xml:space="preserve"> PAGEREF _Toc349503534 \h </w:instrText>
+        <w:instrText xml:space="preserve"> PAGEREF _Toc349556230 \h </w:instrText>
       </w:r>
       <w:r>
         <w:rPr>
@@ -738,7 +793,7 @@
         <w:rPr>
           <w:noProof/>
         </w:rPr>
-        <w:t>10</w:t>
+        <w:t>12</w:t>
       </w:r>
       <w:r>
         <w:rPr>
@@ -749,13 +804,12 @@
     </w:p>
     <w:p>
       <w:pPr>
-        <w:pStyle w:val="TOC1"/>
+        <w:pStyle w:val="10"/>
         <w:rPr>
           <w:rFonts w:asciiTheme="minorHAnsi" w:eastAsiaTheme="minorEastAsia" w:hAnsiTheme="minorHAnsi" w:cstheme="minorBidi"/>
           <w:noProof/>
           <w:kern w:val="0"/>
-          <w:szCs w:val="20"/>
-          <w:lang w:eastAsia="en-US" w:bidi="hi-IN"/>
+          <w:lang w:eastAsia="zh-CN"/>
         </w:rPr>
       </w:pPr>
       <w:r>
@@ -780,7 +834,7 @@
         <w:rPr>
           <w:noProof/>
         </w:rPr>
-        <w:instrText xml:space="preserve"> PAGEREF _Toc349503535 \h </w:instrText>
+        <w:instrText xml:space="preserve"> PAGEREF _Toc349556231 \h </w:instrText>
       </w:r>
       <w:r>
         <w:rPr>
@@ -797,7 +851,7 @@
         <w:rPr>
           <w:noProof/>
         </w:rPr>
-        <w:t>11</w:t>
+        <w:t>13</w:t>
       </w:r>
       <w:r>
         <w:rPr>
@@ -808,7 +862,7 @@
     </w:p>
     <w:p>
       <w:pPr>
-        <w:pStyle w:val="TOC2"/>
+        <w:pStyle w:val="20"/>
         <w:tabs>
           <w:tab w:val="right" w:leader="dot" w:pos="9360"/>
         </w:tabs>
@@ -832,20 +886,23 @@
       </w:pPr>
       <w:hyperlink w:anchor="_Toc348201735" w:history="1"/>
     </w:p>
-    <w:p/>
-    <w:p>
-      <w:pPr>
-        <w:pStyle w:val="Heading1"/>
+    <w:p>
+      <w:bookmarkStart w:id="1" w:name="_GoBack"/>
+      <w:bookmarkEnd w:id="1"/>
+    </w:p>
+    <w:p>
+      <w:pPr>
+        <w:pStyle w:val="1"/>
         <w:pageBreakBefore/>
       </w:pPr>
-      <w:bookmarkStart w:id="1" w:name="__RefHeading__210_1092353262"/>
-      <w:bookmarkStart w:id="2" w:name="_Toc349503527"/>
-      <w:bookmarkEnd w:id="1"/>
+      <w:bookmarkStart w:id="2" w:name="__RefHeading__210_1092353262"/>
+      <w:bookmarkStart w:id="3" w:name="_Toc349556220"/>
+      <w:bookmarkEnd w:id="2"/>
       <w:r>
         <w:lastRenderedPageBreak/>
         <w:t>Revision History</w:t>
       </w:r>
-      <w:bookmarkEnd w:id="2"/>
+      <w:bookmarkEnd w:id="3"/>
     </w:p>
     <w:tbl>
       <w:tblPr>
@@ -1324,6 +1381,89 @@
               <w:snapToGrid w:val="0"/>
               <w:spacing w:after="0" w:line="100" w:lineRule="atLeast"/>
             </w:pPr>
+            <w:r>
+              <w:t>1.2</w:t>
+            </w:r>
+          </w:p>
+        </w:tc>
+        <w:tc>
+          <w:tcPr>
+            <w:tcW w:w="1113" w:type="dxa"/>
+            <w:tcBorders>
+              <w:top w:val="single" w:sz="4" w:space="0" w:color="808080"/>
+              <w:left w:val="single" w:sz="4" w:space="0" w:color="808080"/>
+              <w:bottom w:val="single" w:sz="4" w:space="0" w:color="808080"/>
+            </w:tcBorders>
+            <w:shd w:val="clear" w:color="auto" w:fill="auto"/>
+          </w:tcPr>
+          <w:p>
+            <w:pPr>
+              <w:snapToGrid w:val="0"/>
+              <w:spacing w:after="0" w:line="100" w:lineRule="atLeast"/>
+            </w:pPr>
+            <w:r>
+              <w:t>2/25/13</w:t>
+            </w:r>
+          </w:p>
+        </w:tc>
+        <w:tc>
+          <w:tcPr>
+            <w:tcW w:w="1675" w:type="dxa"/>
+            <w:tcBorders>
+              <w:top w:val="single" w:sz="4" w:space="0" w:color="808080"/>
+              <w:left w:val="single" w:sz="4" w:space="0" w:color="808080"/>
+              <w:bottom w:val="single" w:sz="4" w:space="0" w:color="808080"/>
+            </w:tcBorders>
+            <w:shd w:val="clear" w:color="auto" w:fill="auto"/>
+          </w:tcPr>
+          <w:p>
+            <w:pPr>
+              <w:snapToGrid w:val="0"/>
+              <w:spacing w:after="0" w:line="100" w:lineRule="atLeast"/>
+            </w:pPr>
+            <w:r>
+              <w:t>Zhe Zhang</w:t>
+            </w:r>
+          </w:p>
+        </w:tc>
+        <w:tc>
+          <w:tcPr>
+            <w:tcW w:w="5800" w:type="dxa"/>
+            <w:tcBorders>
+              <w:top w:val="single" w:sz="4" w:space="0" w:color="808080"/>
+              <w:left w:val="single" w:sz="4" w:space="0" w:color="808080"/>
+              <w:bottom w:val="single" w:sz="4" w:space="0" w:color="808080"/>
+              <w:right w:val="single" w:sz="4" w:space="0" w:color="808080"/>
+            </w:tcBorders>
+            <w:shd w:val="clear" w:color="auto" w:fill="auto"/>
+          </w:tcPr>
+          <w:p>
+            <w:pPr>
+              <w:snapToGrid w:val="0"/>
+              <w:spacing w:after="0" w:line="100" w:lineRule="atLeast"/>
+            </w:pPr>
+            <w:r>
+              <w:t>Compare Framework</w:t>
+            </w:r>
+          </w:p>
+        </w:tc>
+      </w:tr>
+      <w:tr>
+        <w:tc>
+          <w:tcPr>
+            <w:tcW w:w="1007" w:type="dxa"/>
+            <w:tcBorders>
+              <w:top w:val="single" w:sz="4" w:space="0" w:color="808080"/>
+              <w:left w:val="single" w:sz="4" w:space="0" w:color="808080"/>
+              <w:bottom w:val="single" w:sz="4" w:space="0" w:color="808080"/>
+            </w:tcBorders>
+            <w:shd w:val="clear" w:color="auto" w:fill="auto"/>
+          </w:tcPr>
+          <w:p>
+            <w:pPr>
+              <w:snapToGrid w:val="0"/>
+              <w:spacing w:after="0" w:line="100" w:lineRule="atLeast"/>
+            </w:pPr>
           </w:p>
         </w:tc>
         <w:tc>
@@ -1384,21 +1524,21 @@
     <w:p/>
     <w:p>
       <w:pPr>
-        <w:pStyle w:val="Heading1"/>
+        <w:pStyle w:val="1"/>
         <w:pageBreakBefore/>
       </w:pPr>
-      <w:bookmarkStart w:id="3" w:name="__RefHeading__212_1092353262"/>
-      <w:bookmarkStart w:id="4" w:name="_Toc349503528"/>
-      <w:bookmarkEnd w:id="3"/>
+      <w:bookmarkStart w:id="4" w:name="__RefHeading__212_1092353262"/>
+      <w:bookmarkStart w:id="5" w:name="_Toc349556221"/>
+      <w:bookmarkEnd w:id="4"/>
       <w:r>
         <w:lastRenderedPageBreak/>
         <w:t>Introduction</w:t>
       </w:r>
-      <w:bookmarkEnd w:id="4"/>
-    </w:p>
-    <w:p>
-      <w:pPr>
-        <w:pStyle w:val="BodyText"/>
+      <w:bookmarkEnd w:id="5"/>
+    </w:p>
+    <w:p>
+      <w:pPr>
+        <w:pStyle w:val="a0"/>
       </w:pPr>
     </w:p>
     <w:p>
@@ -1412,13 +1552,8 @@
         <w:t xml:space="preserve">&amp; architecture </w:t>
       </w:r>
       <w:r>
-        <w:t xml:space="preserve">of </w:t>
-      </w:r>
-      <w:proofErr w:type="spellStart"/>
-      <w:r>
-        <w:t>ClubUML</w:t>
-      </w:r>
-      <w:proofErr w:type="spellEnd"/>
+        <w:t>of ClubUML</w:t>
+      </w:r>
       <w:r>
         <w:t xml:space="preserve">. </w:t>
       </w:r>
@@ -1475,15 +1610,7 @@
     </w:p>
     <w:p>
       <w:r>
-        <w:t xml:space="preserve">The Assumption is that </w:t>
-      </w:r>
-      <w:proofErr w:type="spellStart"/>
-      <w:r>
-        <w:t>ClubUML</w:t>
-      </w:r>
-      <w:proofErr w:type="spellEnd"/>
-      <w:r>
-        <w:t xml:space="preserve"> only supports model generated either by ECORE or Papyrus. Details about these UML tools can be found on the web. </w:t>
+        <w:t xml:space="preserve">The Assumption is that ClubUML only supports model generated either by ECORE or Papyrus. Details about these UML tools can be found on the web. </w:t>
       </w:r>
     </w:p>
     <w:p>
@@ -1512,17 +1639,17 @@
     </w:p>
     <w:p>
       <w:pPr>
-        <w:pStyle w:val="Heading1"/>
+        <w:pStyle w:val="1"/>
         <w:pageBreakBefore/>
       </w:pPr>
-      <w:bookmarkStart w:id="5" w:name="__RefHeading__214_1092353262"/>
-      <w:bookmarkStart w:id="6" w:name="_Toc349503529"/>
-      <w:bookmarkEnd w:id="5"/>
+      <w:bookmarkStart w:id="6" w:name="__RefHeading__214_1092353262"/>
+      <w:bookmarkStart w:id="7" w:name="_Toc349556222"/>
+      <w:bookmarkEnd w:id="6"/>
       <w:r>
         <w:lastRenderedPageBreak/>
         <w:t>Detailed Design</w:t>
       </w:r>
-      <w:bookmarkEnd w:id="6"/>
+      <w:bookmarkEnd w:id="7"/>
     </w:p>
     <w:p/>
     <w:p>
@@ -1532,7 +1659,7 @@
     </w:p>
     <w:p>
       <w:pPr>
-        <w:pStyle w:val="ListParagraph"/>
+        <w:pStyle w:val="ad"/>
         <w:numPr>
           <w:ilvl w:val="0"/>
           <w:numId w:val="2"/>
@@ -1544,7 +1671,7 @@
     </w:p>
     <w:p>
       <w:pPr>
-        <w:pStyle w:val="ListParagraph"/>
+        <w:pStyle w:val="ad"/>
         <w:numPr>
           <w:ilvl w:val="0"/>
           <w:numId w:val="2"/>
@@ -1580,7 +1707,7 @@
     </w:p>
     <w:p>
       <w:pPr>
-        <w:pStyle w:val="ListParagraph"/>
+        <w:pStyle w:val="ad"/>
         <w:numPr>
           <w:ilvl w:val="0"/>
           <w:numId w:val="2"/>
@@ -1596,7 +1723,7 @@
     </w:p>
     <w:p>
       <w:pPr>
-        <w:pStyle w:val="ListParagraph"/>
+        <w:pStyle w:val="ad"/>
         <w:numPr>
           <w:ilvl w:val="0"/>
           <w:numId w:val="2"/>
@@ -1616,18 +1743,18 @@
     <w:p/>
     <w:p>
       <w:pPr>
-        <w:pStyle w:val="Heading2"/>
+        <w:pStyle w:val="2"/>
         <w:pageBreakBefore/>
         <w:numPr>
           <w:ilvl w:val="1"/>
           <w:numId w:val="6"/>
         </w:numPr>
       </w:pPr>
-      <w:bookmarkStart w:id="7" w:name="_Toc349503530"/>
-      <w:r>
-        <w:rPr>
-          <w:noProof/>
-          <w:lang w:eastAsia="en-US" w:bidi="hi-IN"/>
+      <w:bookmarkStart w:id="8" w:name="_Toc349556223"/>
+      <w:r>
+        <w:rPr>
+          <w:noProof/>
+          <w:lang w:eastAsia="zh-CN"/>
         </w:rPr>
         <w:lastRenderedPageBreak/>
         <w:drawing>
@@ -1656,7 +1783,7 @@
                     </pic:cNvPicPr>
                   </pic:nvPicPr>
                   <pic:blipFill>
-                    <a:blip r:embed="rId9">
+                    <a:blip r:embed="rId10">
                       <a:extLst>
                         <a:ext uri="{28A0092B-C50C-407E-A947-70E740481C1C}">
                           <a14:useLocalDpi xmlns:a14="http://schemas.microsoft.com/office/drawing/2010/main" val="0"/>
@@ -1695,19 +1822,19 @@
       <w:r>
         <w:t>Upload Factory</w:t>
       </w:r>
-      <w:bookmarkEnd w:id="7"/>
-    </w:p>
-    <w:p>
-      <w:bookmarkStart w:id="8" w:name="__RefHeading__216_1092353262"/>
-      <w:bookmarkStart w:id="9" w:name="__RefHeading__218_1092353262"/>
       <w:bookmarkEnd w:id="8"/>
+    </w:p>
+    <w:p>
+      <w:bookmarkStart w:id="9" w:name="__RefHeading__216_1092353262"/>
+      <w:bookmarkStart w:id="10" w:name="__RefHeading__218_1092353262"/>
       <w:bookmarkEnd w:id="9"/>
-    </w:p>
-    <w:p>
-      <w:r>
-        <w:rPr>
-          <w:noProof/>
-          <w:lang w:eastAsia="en-US" w:bidi="hi-IN"/>
+      <w:bookmarkEnd w:id="10"/>
+    </w:p>
+    <w:p>
+      <w:r>
+        <w:rPr>
+          <w:noProof/>
+          <w:lang w:eastAsia="zh-CN"/>
         </w:rPr>
         <mc:AlternateContent>
           <mc:Choice Requires="wps">
@@ -1749,7 +1876,7 @@
                         <w:txbxContent>
                           <w:p>
                             <w:pPr>
-                              <w:pStyle w:val="Caption"/>
+                              <w:pStyle w:val="a7"/>
                               <w:rPr>
                                 <w:rFonts w:ascii="Cambria" w:hAnsi="Cambria" w:cs="font405"/>
                                 <w:noProof/>
@@ -1855,12 +1982,12 @@
                 <v:stroke joinstyle="miter"/>
                 <v:path gradientshapeok="t" o:connecttype="rect"/>
               </v:shapetype>
-              <v:shape id="Text Box 1" o:spid="_x0000_s1026" type="#_x0000_t202" style="position:absolute;margin-left:-15.75pt;margin-top:450.55pt;width:471.75pt;height:38.25pt;z-index:251664384;visibility:visible;mso-wrap-style:square;mso-height-percent:0;mso-wrap-distance-left:9pt;mso-wrap-distance-top:0;mso-wrap-distance-right:9pt;mso-wrap-distance-bottom:0;mso-position-horizontal:absolute;mso-position-horizontal-relative:text;mso-position-vertical:absolute;mso-position-vertical-relative:text;mso-height-percent:0;mso-height-relative:margin;v-text-anchor:top" o:gfxdata="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" stroked="f">
+              <v:shape id="Text Box 1" o:spid="_x0000_s1026" type="#_x0000_t202" style="position:absolute;margin-left:-15.75pt;margin-top:450.55pt;width:471.75pt;height:38.25pt;z-index:251658240;visibility:visible;mso-wrap-style:square;mso-height-percent:0;mso-wrap-distance-left:9pt;mso-wrap-distance-top:0;mso-wrap-distance-right:9pt;mso-wrap-distance-bottom:0;mso-position-horizontal:absolute;mso-position-horizontal-relative:text;mso-position-vertical:absolute;mso-position-vertical-relative:text;mso-height-percent:0;mso-height-relative:margin;v-text-anchor:top" o:gfxdata="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" stroked="f">
                 <v:textbox inset="0,0,0,0">
                   <w:txbxContent>
                     <w:p>
                       <w:pPr>
-                        <w:pStyle w:val="Caption"/>
+                        <w:pStyle w:val="a7"/>
                         <w:rPr>
                           <w:rFonts w:ascii="Cambria" w:hAnsi="Cambria" w:cs="font405"/>
                           <w:noProof/>
@@ -1982,7 +2109,7 @@
     <w:p/>
     <w:p>
       <w:pPr>
-        <w:pStyle w:val="Heading2"/>
+        <w:pStyle w:val="2"/>
         <w:numPr>
           <w:ilvl w:val="1"/>
           <w:numId w:val="6"/>
@@ -1992,12 +2119,12 @@
           <w:bCs w:val="0"/>
         </w:rPr>
       </w:pPr>
-      <w:bookmarkStart w:id="10" w:name="_Toc349503531"/>
+      <w:bookmarkStart w:id="11" w:name="_Toc349556224"/>
       <w:r>
         <w:lastRenderedPageBreak/>
         <w:t>Parsing an ECORE File</w:t>
       </w:r>
-      <w:bookmarkEnd w:id="10"/>
+      <w:bookmarkEnd w:id="11"/>
       <w:r>
         <w:t xml:space="preserve"> </w:t>
       </w:r>
@@ -2043,7 +2170,7 @@
       <w:r>
         <w:rPr>
           <w:noProof/>
-          <w:lang w:eastAsia="en-US" w:bidi="hi-IN"/>
+          <w:lang w:eastAsia="zh-CN"/>
         </w:rPr>
         <mc:AlternateContent>
           <mc:Choice Requires="wps">
@@ -2085,7 +2212,7 @@
                         <w:txbxContent>
                           <w:p>
                             <w:pPr>
-                              <w:pStyle w:val="Caption"/>
+                              <w:pStyle w:val="a7"/>
                               <w:rPr>
                                 <w:rFonts w:cs="Calibri"/>
                                 <w:noProof/>
@@ -2142,12 +2269,12 @@
           </mc:Choice>
           <mc:Fallback>
             <w:pict>
-              <v:shape id="Text Box 6" o:spid="_x0000_s1027" type="#_x0000_t202" style="position:absolute;margin-left:15pt;margin-top:447pt;width:437.25pt;height:.05pt;z-index:251662336;visibility:visible;mso-wrap-style:square;mso-wrap-distance-left:9pt;mso-wrap-distance-top:0;mso-wrap-distance-right:9pt;mso-wrap-distance-bottom:0;mso-position-horizontal:absolute;mso-position-horizontal-relative:text;mso-position-vertical:absolute;mso-position-vertical-relative:text;v-text-anchor:top" o:gfxdata="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" stroked="f">
+              <v:shape id="Text Box 6" o:spid="_x0000_s1027" type="#_x0000_t202" style="position:absolute;margin-left:15pt;margin-top:447pt;width:437.25pt;height:.05pt;z-index:251657216;visibility:visible;mso-wrap-style:square;mso-wrap-distance-left:9pt;mso-wrap-distance-top:0;mso-wrap-distance-right:9pt;mso-wrap-distance-bottom:0;mso-position-horizontal:absolute;mso-position-horizontal-relative:text;mso-position-vertical:absolute;mso-position-vertical-relative:text;v-text-anchor:top" o:gfxdata="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" stroked="f">
                 <v:textbox style="mso-fit-shape-to-text:t" inset="0,0,0,0">
                   <w:txbxContent>
                     <w:p>
                       <w:pPr>
-                        <w:pStyle w:val="Caption"/>
+                        <w:pStyle w:val="a7"/>
                         <w:rPr>
                           <w:rFonts w:cs="Calibri"/>
                           <w:noProof/>
@@ -2198,7 +2325,7 @@
       <w:r>
         <w:rPr>
           <w:noProof/>
-          <w:lang w:eastAsia="en-US" w:bidi="hi-IN"/>
+          <w:lang w:eastAsia="zh-CN"/>
         </w:rPr>
         <w:drawing>
           <wp:anchor distT="0" distB="0" distL="0" distR="0" simplePos="0" relativeHeight="251656192" behindDoc="0" locked="0" layoutInCell="1" allowOverlap="1" wp14:anchorId="05DD744B" wp14:editId="1BC311F4">
@@ -2226,7 +2353,7 @@
                     </pic:cNvPicPr>
                   </pic:nvPicPr>
                   <pic:blipFill>
-                    <a:blip r:embed="rId10">
+                    <a:blip r:embed="rId11">
                       <a:extLst>
                         <a:ext uri="{28A0092B-C50C-407E-A947-70E740481C1C}">
                           <a14:useLocalDpi xmlns:a14="http://schemas.microsoft.com/office/drawing/2010/main" val="0"/>
@@ -2265,15 +2392,15 @@
     </w:p>
     <w:p>
       <w:pPr>
-        <w:pStyle w:val="Heading2"/>
+        <w:pStyle w:val="2"/>
         <w:pageBreakBefore/>
       </w:pPr>
-      <w:bookmarkStart w:id="11" w:name="_Toc349503532"/>
+      <w:bookmarkStart w:id="12" w:name="_Toc349556225"/>
       <w:r>
         <w:lastRenderedPageBreak/>
         <w:t>Parsing a Papyrus Model</w:t>
       </w:r>
-      <w:bookmarkEnd w:id="11"/>
+      <w:bookmarkEnd w:id="12"/>
     </w:p>
     <w:p>
       <w:pPr>
@@ -2282,7 +2409,7 @@
       <w:r>
         <w:rPr>
           <w:noProof/>
-          <w:lang w:eastAsia="en-US" w:bidi="hi-IN"/>
+          <w:lang w:eastAsia="zh-CN"/>
         </w:rPr>
         <w:drawing>
           <wp:inline distT="0" distB="0" distL="0" distR="0">
@@ -2302,7 +2429,7 @@
                     </pic:cNvPicPr>
                   </pic:nvPicPr>
                   <pic:blipFill>
-                    <a:blip r:embed="rId11">
+                    <a:blip r:embed="rId12">
                       <a:extLst>
                         <a:ext uri="{28A0092B-C50C-407E-A947-70E740481C1C}">
                           <a14:useLocalDpi xmlns:a14="http://schemas.microsoft.com/office/drawing/2010/main" val="0"/>
@@ -2336,7 +2463,7 @@
     </w:p>
     <w:p>
       <w:pPr>
-        <w:pStyle w:val="Caption"/>
+        <w:pStyle w:val="a7"/>
       </w:pPr>
       <w:r>
         <w:t xml:space="preserve">Figure </w:t>
@@ -2360,7 +2487,7 @@
       <w:r>
         <w:rPr>
           <w:noProof/>
-          <w:lang w:eastAsia="en-US" w:bidi="hi-IN"/>
+          <w:lang w:eastAsia="zh-CN"/>
         </w:rPr>
         <w:lastRenderedPageBreak/>
         <w:drawing>
@@ -2381,7 +2508,7 @@
                     </pic:cNvPicPr>
                   </pic:nvPicPr>
                   <pic:blipFill>
-                    <a:blip r:embed="rId12">
+                    <a:blip r:embed="rId13">
                       <a:extLst>
                         <a:ext uri="{28A0092B-C50C-407E-A947-70E740481C1C}">
                           <a14:useLocalDpi xmlns:a14="http://schemas.microsoft.com/office/drawing/2010/main" val="0"/>
@@ -2417,7 +2544,7 @@
     </w:p>
     <w:p>
       <w:pPr>
-        <w:pStyle w:val="Caption"/>
+        <w:pStyle w:val="a7"/>
       </w:pPr>
       <w:r>
         <w:t xml:space="preserve">Figure </w:t>
@@ -2829,26 +2956,242 @@
     </w:p>
     <w:p>
       <w:pPr>
-        <w:ind w:left="360"/>
-      </w:pPr>
-    </w:p>
-    <w:p>
-      <w:pPr>
-        <w:pStyle w:val="Heading2"/>
-        <w:numPr>
-          <w:ilvl w:val="1"/>
-          <w:numId w:val="6"/>
-        </w:numPr>
-      </w:pPr>
-      <w:bookmarkStart w:id="12" w:name="__RefHeading__220_1092353262"/>
-      <w:bookmarkStart w:id="13" w:name="__RefHeading__222_1092353262"/>
-      <w:bookmarkStart w:id="14" w:name="_Toc349503533"/>
-      <w:bookmarkEnd w:id="12"/>
+        <w:pStyle w:val="2"/>
+      </w:pPr>
+      <w:bookmarkStart w:id="13" w:name="_Toc349556226"/>
+      <w:r>
+        <w:lastRenderedPageBreak/>
+        <w:t>Comparing Framework</w:t>
+      </w:r>
       <w:bookmarkEnd w:id="13"/>
-      <w:r>
+    </w:p>
+    <w:p>
+      <w:pPr>
+        <w:pStyle w:val="a0"/>
+      </w:pPr>
+    </w:p>
+    <w:p>
+      <w:pPr>
+        <w:pStyle w:val="a0"/>
+      </w:pPr>
+      <w:r>
+        <w:rPr>
+          <w:noProof/>
+          <w:lang w:eastAsia="zh-CN"/>
+        </w:rPr>
+        <w:drawing>
+          <wp:inline distT="0" distB="0" distL="0" distR="0" wp14:anchorId="0518CDA2" wp14:editId="7524F63C">
+            <wp:extent cx="5902287" cy="5200650"/>
+            <wp:effectExtent l="0" t="0" r="3810" b="0"/>
+            <wp:docPr id="12" name="图片 12"/>
+            <wp:cNvGraphicFramePr>
+              <a:graphicFrameLocks xmlns:a="http://schemas.openxmlformats.org/drawingml/2006/main" noChangeAspect="1"/>
+            </wp:cNvGraphicFramePr>
+            <a:graphic xmlns:a="http://schemas.openxmlformats.org/drawingml/2006/main">
+              <a:graphicData uri="http://schemas.openxmlformats.org/drawingml/2006/picture">
+                <pic:pic xmlns:pic="http://schemas.openxmlformats.org/drawingml/2006/picture">
+                  <pic:nvPicPr>
+                    <pic:cNvPr id="0" name=""/>
+                    <pic:cNvPicPr/>
+                  </pic:nvPicPr>
+                  <pic:blipFill>
+                    <a:blip r:embed="rId14"/>
+                    <a:stretch>
+                      <a:fillRect/>
+                    </a:stretch>
+                  </pic:blipFill>
+                  <pic:spPr>
+                    <a:xfrm>
+                      <a:off x="0" y="0"/>
+                      <a:ext cx="5902287" cy="5200650"/>
+                    </a:xfrm>
+                    <a:prstGeom prst="rect">
+                      <a:avLst/>
+                    </a:prstGeom>
+                  </pic:spPr>
+                </pic:pic>
+              </a:graphicData>
+            </a:graphic>
+          </wp:inline>
+        </w:drawing>
+      </w:r>
+    </w:p>
+    <w:p>
+      <w:pPr>
+        <w:pStyle w:val="a7"/>
+        <w:rPr>
+          <w:rFonts w:ascii="Cambria" w:hAnsi="Cambria" w:cs="font405"/>
+          <w:noProof/>
+          <w:szCs w:val="26"/>
+        </w:rPr>
+      </w:pPr>
+      <w:r>
+        <w:t xml:space="preserve">Figure </w:t>
+      </w:r>
+      <w:r>
+        <w:rPr>
+          <w:noProof/>
+        </w:rPr>
+        <w:fldChar w:fldCharType="begin"/>
+      </w:r>
+      <w:r>
+        <w:rPr>
+          <w:noProof/>
+        </w:rPr>
+        <w:instrText xml:space="preserve"> SEQ Figure \* ARABIC </w:instrText>
+      </w:r>
+      <w:r>
+        <w:rPr>
+          <w:noProof/>
+        </w:rPr>
+        <w:fldChar w:fldCharType="separate"/>
+      </w:r>
+      <w:r>
+        <w:rPr>
+          <w:noProof/>
+        </w:rPr>
+        <w:t>1</w:t>
+      </w:r>
+      <w:r>
+        <w:rPr>
+          <w:noProof/>
+        </w:rPr>
+        <w:fldChar w:fldCharType="end"/>
+      </w:r>
+      <w:r>
+        <w:rPr>
+          <w:rFonts w:ascii="Cambria" w:hAnsi="Cambria" w:cs="font405"/>
+          <w:noProof/>
+          <w:color w:val="4F81BD"/>
+          <w:szCs w:val="26"/>
+        </w:rPr>
+        <w:t xml:space="preserve">: </w:t>
+      </w:r>
+      <w:r>
+        <w:rPr>
+          <w:rFonts w:ascii="Cambria" w:hAnsi="Cambria" w:cs="font405"/>
+          <w:noProof/>
+          <w:szCs w:val="26"/>
+        </w:rPr>
+        <w:t>Class di</w:t>
+      </w:r>
+      <w:r>
+        <w:rPr>
+          <w:rFonts w:ascii="Cambria" w:hAnsi="Cambria" w:cs="font405"/>
+          <w:noProof/>
+          <w:szCs w:val="26"/>
+        </w:rPr>
+        <w:t xml:space="preserve">agram describing the </w:t>
+      </w:r>
+      <w:r>
+        <w:rPr>
+          <w:rFonts w:ascii="Cambria" w:hAnsi="Cambria" w:cs="font405"/>
+          <w:noProof/>
+          <w:szCs w:val="26"/>
+        </w:rPr>
+        <w:t>Compare</w:t>
+      </w:r>
+      <w:r>
+        <w:rPr>
+          <w:rFonts w:ascii="Cambria" w:hAnsi="Cambria" w:cs="font405"/>
+          <w:noProof/>
+          <w:szCs w:val="26"/>
+        </w:rPr>
+        <w:t xml:space="preserve"> mechanism. This image describes the Factory Design pattern we are using to handle different file types. </w:t>
+      </w:r>
+    </w:p>
+    <w:p>
+      <w:pPr>
+        <w:pStyle w:val="a7"/>
+        <w:rPr>
+          <w:rFonts w:ascii="Cambria" w:hAnsi="Cambria" w:cs="font405"/>
+          <w:noProof/>
+          <w:szCs w:val="26"/>
+        </w:rPr>
+      </w:pPr>
+    </w:p>
+    <w:p>
+      <w:pPr>
+        <w:jc w:val="both"/>
+      </w:pPr>
+      <w:proofErr w:type="spellStart"/>
+      <w:r>
+        <w:t>CreateComparer</w:t>
+      </w:r>
+      <w:proofErr w:type="spellEnd"/>
+      <w:r>
+        <w:t xml:space="preserve"> method is used to determine which </w:t>
+      </w:r>
+      <w:r>
+        <w:t>comparer</w:t>
+      </w:r>
+      <w:r>
+        <w:t xml:space="preserve"> object to instantiate and return depending on </w:t>
+      </w:r>
+      <w:r>
+        <w:t xml:space="preserve">diagram model type </w:t>
+      </w:r>
+      <w:r>
+        <w:t xml:space="preserve">passed into the argument. It currently handles </w:t>
+      </w:r>
+      <w:proofErr w:type="spellStart"/>
+      <w:r>
+        <w:t>Ecore</w:t>
+      </w:r>
+      <w:proofErr w:type="spellEnd"/>
+      <w:r>
+        <w:t xml:space="preserve"> </w:t>
+      </w:r>
+      <w:r>
+        <w:t xml:space="preserve">Class Diagram </w:t>
+      </w:r>
+      <w:r>
+        <w:t xml:space="preserve">and </w:t>
+      </w:r>
+      <w:proofErr w:type="spellStart"/>
+      <w:r>
+        <w:t>Xmi</w:t>
+      </w:r>
+      <w:proofErr w:type="spellEnd"/>
+      <w:r>
+        <w:t xml:space="preserve"> </w:t>
+      </w:r>
+      <w:r>
+        <w:t xml:space="preserve">Class Diagram and </w:t>
+      </w:r>
+      <w:proofErr w:type="spellStart"/>
+      <w:r>
+        <w:t>Xmi</w:t>
+      </w:r>
+      <w:proofErr w:type="spellEnd"/>
+      <w:r>
+        <w:t xml:space="preserve"> Sequence Diagram.</w:t>
+      </w:r>
+    </w:p>
+    <w:p>
+      <w:pPr>
+        <w:pStyle w:val="a0"/>
+      </w:pPr>
+    </w:p>
+    <w:p>
+      <w:pPr>
+        <w:pStyle w:val="a0"/>
+      </w:pPr>
+    </w:p>
+    <w:p>
+      <w:pPr>
+        <w:pStyle w:val="2"/>
+      </w:pPr>
+      <w:bookmarkStart w:id="14" w:name="__RefHeading__220_1092353262"/>
+      <w:bookmarkStart w:id="15" w:name="__RefHeading__222_1092353262"/>
+      <w:bookmarkStart w:id="16" w:name="_Toc349556227"/>
+      <w:bookmarkEnd w:id="14"/>
+      <w:bookmarkEnd w:id="15"/>
+      <w:r>
+        <w:lastRenderedPageBreak/>
         <w:t>Comparing two Papyrus Model</w:t>
       </w:r>
-      <w:bookmarkEnd w:id="14"/>
+      <w:bookmarkEnd w:id="16"/>
     </w:p>
     <w:p>
       <w:proofErr w:type="spellStart"/>
@@ -2907,13 +3250,14 @@
     </w:p>
     <w:p>
       <w:pPr>
-        <w:pStyle w:val="Heading2"/>
-      </w:pPr>
-      <w:bookmarkStart w:id="15" w:name="_Toc349503534"/>
-      <w:r>
-        <w:rPr>
-          <w:noProof/>
-          <w:lang w:eastAsia="en-US" w:bidi="hi-IN"/>
+        <w:pStyle w:val="2"/>
+      </w:pPr>
+      <w:bookmarkStart w:id="17" w:name="_Toc349553182"/>
+      <w:bookmarkStart w:id="18" w:name="_Toc349556228"/>
+      <w:r>
+        <w:rPr>
+          <w:noProof/>
+          <w:lang w:eastAsia="zh-CN"/>
         </w:rPr>
         <w:drawing>
           <wp:anchor distT="0" distB="0" distL="0" distR="0" simplePos="0" relativeHeight="251659264" behindDoc="0" locked="0" layoutInCell="1" allowOverlap="1" wp14:anchorId="1FB0FDB5" wp14:editId="6401BD0D">
@@ -2941,7 +3285,7 @@
                     </pic:cNvPicPr>
                   </pic:nvPicPr>
                   <pic:blipFill>
-                    <a:blip r:embed="rId13">
+                    <a:blip r:embed="rId15">
                       <a:extLst>
                         <a:ext uri="{28A0092B-C50C-407E-A947-70E740481C1C}">
                           <a14:useLocalDpi xmlns:a14="http://schemas.microsoft.com/office/drawing/2010/main" val="0"/>
@@ -2977,17 +3321,19 @@
           </wp:anchor>
         </w:drawing>
       </w:r>
-    </w:p>
-    <w:p>
-      <w:pPr>
-        <w:pStyle w:val="Heading2"/>
-      </w:pPr>
-      <w:bookmarkStart w:id="16" w:name="_GoBack"/>
-      <w:bookmarkEnd w:id="16"/>
-      <w:r>
-        <w:rPr>
-          <w:noProof/>
-          <w:lang w:eastAsia="en-US" w:bidi="hi-IN"/>
+      <w:bookmarkEnd w:id="17"/>
+      <w:bookmarkEnd w:id="18"/>
+    </w:p>
+    <w:bookmarkStart w:id="19" w:name="_Toc349553183"/>
+    <w:bookmarkStart w:id="20" w:name="_Toc349556229"/>
+    <w:p>
+      <w:pPr>
+        <w:pStyle w:val="2"/>
+      </w:pPr>
+      <w:r>
+        <w:rPr>
+          <w:noProof/>
+          <w:lang w:eastAsia="zh-CN"/>
         </w:rPr>
         <mc:AlternateContent>
           <mc:Choice Requires="wps">
@@ -3029,7 +3375,7 @@
                         <w:txbxContent>
                           <w:p>
                             <w:pPr>
-                              <w:pStyle w:val="Caption"/>
+                              <w:pStyle w:val="a7"/>
                               <w:rPr>
                                 <w:rFonts w:cs="Calibri"/>
                                 <w:noProof/>
@@ -3075,16 +3421,12 @@
           </mc:Choice>
           <mc:Fallback>
             <w:pict>
-              <v:shapetype id="_x0000_t202" coordsize="21600,21600" o:spt="202" path="m,l,21600r21600,l21600,xe">
-                <v:stroke joinstyle="miter"/>
-                <v:path gradientshapeok="t" o:connecttype="rect"/>
-              </v:shapetype>
               <v:shape id="Text Box 8" o:spid="_x0000_s1028" type="#_x0000_t202" style="position:absolute;left:0;text-align:left;margin-left:13.5pt;margin-top:258.6pt;width:292.5pt;height:.05pt;z-index:251660288;visibility:visible;mso-wrap-style:square;mso-width-percent:0;mso-wrap-distance-left:9pt;mso-wrap-distance-top:0;mso-wrap-distance-right:9pt;mso-wrap-distance-bottom:0;mso-position-horizontal:absolute;mso-position-horizontal-relative:text;mso-position-vertical:absolute;mso-position-vertical-relative:text;mso-width-percent:0;mso-width-relative:margin;v-text-anchor:top" o:gfxdata="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" stroked="f">
                 <v:textbox style="mso-fit-shape-to-text:t" inset="0,0,0,0">
                   <w:txbxContent>
                     <w:p>
                       <w:pPr>
-                        <w:pStyle w:val="Caption"/>
+                        <w:pStyle w:val="a7"/>
                         <w:rPr>
                           <w:rFonts w:cs="Calibri"/>
                           <w:noProof/>
@@ -3094,14 +3436,27 @@
                       <w:r>
                         <w:t xml:space="preserve">Figure </w:t>
                       </w:r>
-                      <w:fldSimple w:instr=" SEQ Figure \* ARABIC ">
-                        <w:r>
-                          <w:rPr>
-                            <w:noProof/>
-                          </w:rPr>
-                          <w:t>5</w:t>
-                        </w:r>
-                      </w:fldSimple>
+                      <w:r>
+                        <w:fldChar w:fldCharType="begin"/>
+                      </w:r>
+                      <w:r>
+                        <w:instrText xml:space="preserve"> SEQ Figure \* ARABIC </w:instrText>
+                      </w:r>
+                      <w:r>
+                        <w:fldChar w:fldCharType="separate"/>
+                      </w:r>
+                      <w:r>
+                        <w:rPr>
+                          <w:noProof/>
+                        </w:rPr>
+                        <w:t>5</w:t>
+                      </w:r>
+                      <w:r>
+                        <w:rPr>
+                          <w:noProof/>
+                        </w:rPr>
+                        <w:fldChar w:fldCharType="end"/>
+                      </w:r>
                       <w:r>
                         <w:rPr>
                           <w:rFonts w:cs="Calibri"/>
@@ -3118,22 +3473,51 @@
           </mc:Fallback>
         </mc:AlternateContent>
       </w:r>
-    </w:p>
-    <w:p>
-      <w:pPr>
-        <w:pStyle w:val="Heading2"/>
-      </w:pPr>
-    </w:p>
-    <w:p>
-      <w:pPr>
-        <w:pStyle w:val="Heading2"/>
-      </w:pPr>
-    </w:p>
-    <w:p>
-      <w:pPr>
-        <w:pStyle w:val="Heading2"/>
-      </w:pPr>
-      <w:r>
+      <w:bookmarkEnd w:id="19"/>
+      <w:bookmarkEnd w:id="20"/>
+    </w:p>
+    <w:p>
+      <w:pPr>
+        <w:pStyle w:val="2"/>
+      </w:pPr>
+    </w:p>
+    <w:p>
+      <w:pPr>
+        <w:pStyle w:val="2"/>
+      </w:pPr>
+    </w:p>
+    <w:p>
+      <w:pPr>
+        <w:pStyle w:val="a0"/>
+      </w:pPr>
+    </w:p>
+    <w:p>
+      <w:pPr>
+        <w:pStyle w:val="a0"/>
+      </w:pPr>
+    </w:p>
+    <w:p>
+      <w:pPr>
+        <w:pStyle w:val="a0"/>
+      </w:pPr>
+    </w:p>
+    <w:p>
+      <w:pPr>
+        <w:pStyle w:val="a0"/>
+      </w:pPr>
+    </w:p>
+    <w:p>
+      <w:pPr>
+        <w:pStyle w:val="a0"/>
+      </w:pPr>
+    </w:p>
+    <w:p>
+      <w:pPr>
+        <w:pStyle w:val="2"/>
+      </w:pPr>
+      <w:bookmarkStart w:id="21" w:name="_Toc349556230"/>
+      <w:r>
+        <w:lastRenderedPageBreak/>
         <w:t xml:space="preserve">Comparing two </w:t>
       </w:r>
       <w:proofErr w:type="spellStart"/>
@@ -3144,7 +3528,7 @@
       <w:r>
         <w:t xml:space="preserve"> Model</w:t>
       </w:r>
-      <w:bookmarkEnd w:id="15"/>
+      <w:bookmarkEnd w:id="21"/>
     </w:p>
     <w:p>
       <w:pPr>
@@ -3175,17 +3559,17 @@
     </w:p>
     <w:p>
       <w:pPr>
-        <w:pStyle w:val="Heading1"/>
+        <w:pStyle w:val="1"/>
         <w:pageBreakBefore/>
       </w:pPr>
-      <w:bookmarkStart w:id="17" w:name="__RefHeading__224_1092353262"/>
-      <w:bookmarkStart w:id="18" w:name="_Toc349503535"/>
-      <w:bookmarkEnd w:id="17"/>
+      <w:bookmarkStart w:id="22" w:name="__RefHeading__224_1092353262"/>
+      <w:bookmarkStart w:id="23" w:name="_Toc349556231"/>
+      <w:bookmarkEnd w:id="22"/>
       <w:r>
         <w:lastRenderedPageBreak/>
         <w:t>Appendix</w:t>
       </w:r>
-      <w:bookmarkEnd w:id="18"/>
+      <w:bookmarkEnd w:id="23"/>
     </w:p>
     <w:p>
       <w:r>
@@ -3232,7 +3616,7 @@
 <w:ftr xmlns:wpc="http://schemas.microsoft.com/office/word/2010/wordprocessingCanvas" xmlns:mc="http://schemas.openxmlformats.org/markup-compatibility/2006" xmlns:o="urn:schemas-microsoft-com:office:office" xmlns:r="http://schemas.openxmlformats.org/officeDocument/2006/relationships" xmlns:m="http://schemas.openxmlformats.org/officeDocument/2006/math" xmlns:v="urn:schemas-microsoft-com:vml" xmlns:wp14="http://schemas.microsoft.com/office/word/2010/wordprocessingDrawing" xmlns:wp="http://schemas.openxmlformats.org/drawingml/2006/wordprocessingDrawing" xmlns:w10="urn:schemas-microsoft-com:office:word" xmlns:w="http://schemas.openxmlformats.org/wordprocessingml/2006/main" xmlns:w14="http://schemas.microsoft.com/office/word/2010/wordml" xmlns:wpg="http://schemas.microsoft.com/office/word/2010/wordprocessingGroup" xmlns:wpi="http://schemas.microsoft.com/office/word/2010/wordprocessingInk" xmlns:wne="http://schemas.microsoft.com/office/word/2006/wordml" xmlns:wps="http://schemas.microsoft.com/office/word/2010/wordprocessingShape" mc:Ignorable="w14 wp14">
   <w:p>
     <w:pPr>
-      <w:pStyle w:val="Footer"/>
+      <w:pStyle w:val="ac"/>
       <w:tabs>
         <w:tab w:val="clear" w:pos="9360"/>
       </w:tabs>
@@ -3288,7 +3672,7 @@
     <w:lvl w:ilvl="1">
       <w:start w:val="1"/>
       <w:numFmt w:val="none"/>
-      <w:pStyle w:val="Heading2"/>
+      <w:pStyle w:val="2"/>
       <w:suff w:val="nothing"/>
       <w:lvlText w:val=""/>
       <w:lvlJc w:val="left"/>
@@ -3302,7 +3686,7 @@
     <w:lvl w:ilvl="2">
       <w:start w:val="1"/>
       <w:numFmt w:val="none"/>
-      <w:pStyle w:val="Heading3"/>
+      <w:pStyle w:val="3"/>
       <w:suff w:val="nothing"/>
       <w:lvlText w:val=""/>
       <w:lvlJc w:val="left"/>
@@ -3316,7 +3700,7 @@
     <w:lvl w:ilvl="3">
       <w:start w:val="1"/>
       <w:numFmt w:val="none"/>
-      <w:pStyle w:val="Heading4"/>
+      <w:pStyle w:val="4"/>
       <w:suff w:val="nothing"/>
       <w:lvlText w:val=""/>
       <w:lvlJc w:val="left"/>
@@ -3873,9 +4257,9 @@
     <w:lsdException w:name="heading 7" w:uiPriority="9" w:qFormat="1"/>
     <w:lsdException w:name="heading 8" w:uiPriority="9" w:qFormat="1"/>
     <w:lsdException w:name="heading 9" w:uiPriority="9" w:qFormat="1"/>
-    <w:lsdException w:name="toc 1" w:uiPriority="39"/>
-    <w:lsdException w:name="toc 2" w:uiPriority="39"/>
-    <w:lsdException w:name="toc 3" w:uiPriority="39"/>
+    <w:lsdException w:name="toc 1" w:uiPriority="39" w:qFormat="1"/>
+    <w:lsdException w:name="toc 2" w:uiPriority="39" w:qFormat="1"/>
+    <w:lsdException w:name="toc 3" w:uiPriority="39" w:qFormat="1"/>
     <w:lsdException w:name="toc 4" w:uiPriority="39"/>
     <w:lsdException w:name="toc 5" w:uiPriority="39"/>
     <w:lsdException w:name="toc 6" w:uiPriority="39"/>
@@ -4001,7 +4385,7 @@
     <w:lsdException w:name="Bibliography" w:uiPriority="37"/>
     <w:lsdException w:name="TOC Heading" w:uiPriority="39" w:qFormat="1"/>
   </w:latentStyles>
-  <w:style w:type="paragraph" w:default="1" w:styleId="Normal">
+  <w:style w:type="paragraph" w:default="1" w:styleId="a">
     <w:name w:val="Normal"/>
     <w:qFormat/>
     <w:pPr>
@@ -4009,17 +4393,17 @@
       <w:spacing w:after="200" w:line="276" w:lineRule="auto"/>
     </w:pPr>
     <w:rPr>
-      <w:rFonts w:ascii="Calibri" w:eastAsia="SimSun" w:hAnsi="Calibri" w:cs="Calibri"/>
+      <w:rFonts w:ascii="Calibri" w:eastAsia="宋体" w:hAnsi="Calibri" w:cs="Calibri"/>
       <w:kern w:val="1"/>
       <w:sz w:val="22"/>
       <w:szCs w:val="22"/>
       <w:lang w:eastAsia="ar-SA" w:bidi="ar-SA"/>
     </w:rPr>
   </w:style>
-  <w:style w:type="paragraph" w:styleId="Heading1">
+  <w:style w:type="paragraph" w:styleId="1">
     <w:name w:val="heading 1"/>
-    <w:basedOn w:val="Normal"/>
-    <w:next w:val="BodyText"/>
+    <w:basedOn w:val="a"/>
+    <w:next w:val="a0"/>
     <w:qFormat/>
     <w:pPr>
       <w:keepNext/>
@@ -4036,10 +4420,10 @@
       <w:szCs w:val="28"/>
     </w:rPr>
   </w:style>
-  <w:style w:type="paragraph" w:styleId="Heading2">
+  <w:style w:type="paragraph" w:styleId="2">
     <w:name w:val="heading 2"/>
-    <w:basedOn w:val="Normal"/>
-    <w:next w:val="BodyText"/>
+    <w:basedOn w:val="a"/>
+    <w:next w:val="a0"/>
     <w:qFormat/>
     <w:pPr>
       <w:keepNext/>
@@ -4060,10 +4444,10 @@
       <w:szCs w:val="26"/>
     </w:rPr>
   </w:style>
-  <w:style w:type="paragraph" w:styleId="Heading3">
+  <w:style w:type="paragraph" w:styleId="3">
     <w:name w:val="heading 3"/>
-    <w:basedOn w:val="Normal"/>
-    <w:next w:val="BodyText"/>
+    <w:basedOn w:val="a"/>
+    <w:next w:val="a0"/>
     <w:qFormat/>
     <w:pPr>
       <w:keepNext/>
@@ -4082,10 +4466,10 @@
       <w:color w:val="4F81BD"/>
     </w:rPr>
   </w:style>
-  <w:style w:type="paragraph" w:styleId="Heading4">
+  <w:style w:type="paragraph" w:styleId="4">
     <w:name w:val="heading 4"/>
-    <w:basedOn w:val="Normal"/>
-    <w:next w:val="BodyText"/>
+    <w:basedOn w:val="a"/>
+    <w:next w:val="a0"/>
     <w:qFormat/>
     <w:pPr>
       <w:keepNext/>
@@ -4106,13 +4490,13 @@
       <w:color w:val="4F81BD"/>
     </w:rPr>
   </w:style>
-  <w:style w:type="character" w:default="1" w:styleId="DefaultParagraphFont">
+  <w:style w:type="character" w:default="1" w:styleId="a1">
     <w:name w:val="Default Paragraph Font"/>
     <w:uiPriority w:val="1"/>
     <w:semiHidden/>
     <w:unhideWhenUsed/>
   </w:style>
-  <w:style w:type="table" w:default="1" w:styleId="TableNormal">
+  <w:style w:type="table" w:default="1" w:styleId="a2">
     <w:name w:val="Normal Table"/>
     <w:uiPriority w:val="99"/>
     <w:semiHidden/>
@@ -4127,7 +4511,7 @@
       </w:tblCellMar>
     </w:tblPr>
   </w:style>
-  <w:style w:type="numbering" w:default="1" w:styleId="NoList">
+  <w:style w:type="numbering" w:default="1" w:styleId="a3">
     <w:name w:val="No List"/>
     <w:uiPriority w:val="99"/>
     <w:semiHidden/>
@@ -4135,7 +4519,7 @@
   </w:style>
   <w:style w:type="character" w:customStyle="1" w:styleId="TitleChar">
     <w:name w:val="Title Char"/>
-    <w:basedOn w:val="DefaultParagraphFont"/>
+    <w:basedOn w:val="a1"/>
     <w:rPr>
       <w:rFonts w:ascii="Cambria" w:hAnsi="Cambria" w:cs="font405"/>
       <w:color w:val="17365D"/>
@@ -4147,7 +4531,7 @@
   </w:style>
   <w:style w:type="character" w:customStyle="1" w:styleId="SubtitleChar">
     <w:name w:val="Subtitle Char"/>
-    <w:basedOn w:val="DefaultParagraphFont"/>
+    <w:basedOn w:val="a1"/>
     <w:rPr>
       <w:rFonts w:ascii="Cambria" w:hAnsi="Cambria" w:cs="font405"/>
       <w:i/>
@@ -4160,7 +4544,7 @@
   </w:style>
   <w:style w:type="character" w:customStyle="1" w:styleId="Heading1Char">
     <w:name w:val="Heading 1 Char"/>
-    <w:basedOn w:val="DefaultParagraphFont"/>
+    <w:basedOn w:val="a1"/>
     <w:rPr>
       <w:rFonts w:ascii="Cambria" w:hAnsi="Cambria" w:cs="font405"/>
       <w:b/>
@@ -4172,7 +4556,7 @@
   </w:style>
   <w:style w:type="character" w:customStyle="1" w:styleId="Heading2Char">
     <w:name w:val="Heading 2 Char"/>
-    <w:basedOn w:val="DefaultParagraphFont"/>
+    <w:basedOn w:val="a1"/>
     <w:rPr>
       <w:rFonts w:ascii="Cambria" w:hAnsi="Cambria" w:cs="font405"/>
       <w:b/>
@@ -4184,7 +4568,7 @@
   </w:style>
   <w:style w:type="character" w:customStyle="1" w:styleId="Heading3Char">
     <w:name w:val="Heading 3 Char"/>
-    <w:basedOn w:val="DefaultParagraphFont"/>
+    <w:basedOn w:val="a1"/>
     <w:rPr>
       <w:rFonts w:ascii="Cambria" w:hAnsi="Cambria" w:cs="font405"/>
       <w:b/>
@@ -4192,9 +4576,9 @@
       <w:color w:val="4F81BD"/>
     </w:rPr>
   </w:style>
-  <w:style w:type="character" w:styleId="Hyperlink">
+  <w:style w:type="character" w:styleId="a4">
     <w:name w:val="Hyperlink"/>
-    <w:basedOn w:val="DefaultParagraphFont"/>
+    <w:basedOn w:val="a1"/>
     <w:rPr>
       <w:color w:val="0000FF"/>
       <w:u w:val="single"/>
@@ -4202,7 +4586,7 @@
   </w:style>
   <w:style w:type="character" w:customStyle="1" w:styleId="BalloonTextChar">
     <w:name w:val="Balloon Text Char"/>
-    <w:basedOn w:val="DefaultParagraphFont"/>
+    <w:basedOn w:val="a1"/>
     <w:rPr>
       <w:rFonts w:ascii="Tahoma" w:hAnsi="Tahoma" w:cs="Tahoma"/>
       <w:sz w:val="16"/>
@@ -4211,15 +4595,15 @@
   </w:style>
   <w:style w:type="character" w:customStyle="1" w:styleId="HeaderChar">
     <w:name w:val="Header Char"/>
-    <w:basedOn w:val="DefaultParagraphFont"/>
+    <w:basedOn w:val="a1"/>
   </w:style>
   <w:style w:type="character" w:customStyle="1" w:styleId="FooterChar">
     <w:name w:val="Footer Char"/>
-    <w:basedOn w:val="DefaultParagraphFont"/>
+    <w:basedOn w:val="a1"/>
   </w:style>
   <w:style w:type="character" w:customStyle="1" w:styleId="Heading4Char">
     <w:name w:val="Heading 4 Char"/>
-    <w:basedOn w:val="DefaultParagraphFont"/>
+    <w:basedOn w:val="a1"/>
     <w:rPr>
       <w:rFonts w:ascii="Cambria" w:hAnsi="Cambria" w:cs="font405"/>
       <w:b/>
@@ -4235,7 +4619,7 @@
       <w:rFonts w:cs="Courier New"/>
     </w:rPr>
   </w:style>
-  <w:style w:type="character" w:styleId="FollowedHyperlink">
+  <w:style w:type="character" w:styleId="a5">
     <w:name w:val="FollowedHyperlink"/>
     <w:rPr>
       <w:color w:val="800000"/>
@@ -4244,35 +4628,35 @@
   </w:style>
   <w:style w:type="paragraph" w:customStyle="1" w:styleId="Heading">
     <w:name w:val="Heading"/>
-    <w:basedOn w:val="Normal"/>
-    <w:next w:val="BodyText"/>
+    <w:basedOn w:val="a"/>
+    <w:next w:val="a0"/>
     <w:pPr>
       <w:keepNext/>
       <w:spacing w:before="240" w:after="120"/>
     </w:pPr>
     <w:rPr>
-      <w:rFonts w:ascii="Arial" w:eastAsia="Microsoft YaHei" w:hAnsi="Arial" w:cs="Mangal"/>
+      <w:rFonts w:ascii="Arial" w:eastAsia="微软雅黑" w:hAnsi="Arial" w:cs="Mangal"/>
       <w:sz w:val="28"/>
       <w:szCs w:val="28"/>
     </w:rPr>
   </w:style>
-  <w:style w:type="paragraph" w:styleId="BodyText">
+  <w:style w:type="paragraph" w:styleId="a0">
     <w:name w:val="Body Text"/>
-    <w:basedOn w:val="Normal"/>
+    <w:basedOn w:val="a"/>
     <w:pPr>
       <w:spacing w:after="120"/>
     </w:pPr>
   </w:style>
-  <w:style w:type="paragraph" w:styleId="List">
+  <w:style w:type="paragraph" w:styleId="a6">
     <w:name w:val="List"/>
-    <w:basedOn w:val="BodyText"/>
+    <w:basedOn w:val="a0"/>
     <w:rPr>
       <w:rFonts w:cs="Mangal"/>
     </w:rPr>
   </w:style>
-  <w:style w:type="paragraph" w:styleId="Caption">
+  <w:style w:type="paragraph" w:styleId="a7">
     <w:name w:val="caption"/>
-    <w:basedOn w:val="Normal"/>
+    <w:basedOn w:val="a"/>
     <w:qFormat/>
     <w:pPr>
       <w:suppressLineNumbers/>
@@ -4288,7 +4672,7 @@
   </w:style>
   <w:style w:type="paragraph" w:customStyle="1" w:styleId="Index">
     <w:name w:val="Index"/>
-    <w:basedOn w:val="Normal"/>
+    <w:basedOn w:val="a"/>
     <w:pPr>
       <w:suppressLineNumbers/>
     </w:pPr>
@@ -4296,10 +4680,10 @@
       <w:rFonts w:cs="Mangal"/>
     </w:rPr>
   </w:style>
-  <w:style w:type="paragraph" w:styleId="Title">
+  <w:style w:type="paragraph" w:styleId="a8">
     <w:name w:val="Title"/>
-    <w:basedOn w:val="Normal"/>
-    <w:next w:val="Subtitle"/>
+    <w:basedOn w:val="a"/>
+    <w:next w:val="a9"/>
     <w:qFormat/>
     <w:pPr>
       <w:pBdr>
@@ -4318,10 +4702,10 @@
       <w:szCs w:val="52"/>
     </w:rPr>
   </w:style>
-  <w:style w:type="paragraph" w:styleId="Subtitle">
+  <w:style w:type="paragraph" w:styleId="a9">
     <w:name w:val="Subtitle"/>
-    <w:basedOn w:val="Normal"/>
-    <w:next w:val="BodyText"/>
+    <w:basedOn w:val="a"/>
+    <w:next w:val="a0"/>
     <w:qFormat/>
     <w:pPr>
       <w:jc w:val="center"/>
@@ -4338,7 +4722,7 @@
   </w:style>
   <w:style w:type="paragraph" w:customStyle="1" w:styleId="ContentsHeading">
     <w:name w:val="Contents Heading"/>
-    <w:basedOn w:val="Heading1"/>
+    <w:basedOn w:val="1"/>
     <w:pPr>
       <w:suppressLineNumbers/>
     </w:pPr>
@@ -4347,10 +4731,11 @@
       <w:szCs w:val="32"/>
     </w:rPr>
   </w:style>
-  <w:style w:type="paragraph" w:styleId="TOC1">
+  <w:style w:type="paragraph" w:styleId="10">
     <w:name w:val="toc 1"/>
-    <w:basedOn w:val="Normal"/>
+    <w:basedOn w:val="a"/>
     <w:uiPriority w:val="39"/>
+    <w:qFormat/>
     <w:pPr>
       <w:tabs>
         <w:tab w:val="right" w:leader="dot" w:pos="9972"/>
@@ -4358,10 +4743,11 @@
       <w:spacing w:after="100"/>
     </w:pPr>
   </w:style>
-  <w:style w:type="paragraph" w:styleId="TOC2">
+  <w:style w:type="paragraph" w:styleId="20">
     <w:name w:val="toc 2"/>
-    <w:basedOn w:val="Normal"/>
+    <w:basedOn w:val="a"/>
     <w:uiPriority w:val="39"/>
+    <w:qFormat/>
     <w:pPr>
       <w:tabs>
         <w:tab w:val="right" w:leader="dot" w:pos="9689"/>
@@ -4370,9 +4756,11 @@
       <w:ind w:left="220"/>
     </w:pPr>
   </w:style>
-  <w:style w:type="paragraph" w:styleId="TOC3">
+  <w:style w:type="paragraph" w:styleId="30">
     <w:name w:val="toc 3"/>
-    <w:basedOn w:val="Normal"/>
+    <w:basedOn w:val="a"/>
+    <w:uiPriority w:val="39"/>
+    <w:qFormat/>
     <w:pPr>
       <w:tabs>
         <w:tab w:val="right" w:leader="dot" w:pos="9406"/>
@@ -4381,9 +4769,9 @@
       <w:ind w:left="440"/>
     </w:pPr>
   </w:style>
-  <w:style w:type="paragraph" w:styleId="BalloonText">
+  <w:style w:type="paragraph" w:styleId="aa">
     <w:name w:val="Balloon Text"/>
-    <w:basedOn w:val="Normal"/>
+    <w:basedOn w:val="a"/>
     <w:pPr>
       <w:spacing w:after="0" w:line="100" w:lineRule="atLeast"/>
     </w:pPr>
@@ -4393,9 +4781,9 @@
       <w:szCs w:val="16"/>
     </w:rPr>
   </w:style>
-  <w:style w:type="paragraph" w:styleId="Header">
+  <w:style w:type="paragraph" w:styleId="ab">
     <w:name w:val="header"/>
-    <w:basedOn w:val="Normal"/>
+    <w:basedOn w:val="a"/>
     <w:pPr>
       <w:suppressLineNumbers/>
       <w:tabs>
@@ -4405,9 +4793,9 @@
       <w:spacing w:after="0" w:line="100" w:lineRule="atLeast"/>
     </w:pPr>
   </w:style>
-  <w:style w:type="paragraph" w:styleId="Footer">
+  <w:style w:type="paragraph" w:styleId="ac">
     <w:name w:val="footer"/>
-    <w:basedOn w:val="Normal"/>
+    <w:basedOn w:val="a"/>
     <w:pPr>
       <w:suppressLineNumbers/>
       <w:tabs>
@@ -4419,7 +4807,7 @@
   </w:style>
   <w:style w:type="paragraph" w:customStyle="1" w:styleId="Caption1">
     <w:name w:val="Caption1"/>
-    <w:basedOn w:val="Normal"/>
+    <w:basedOn w:val="a"/>
     <w:pPr>
       <w:spacing w:line="100" w:lineRule="atLeast"/>
     </w:pPr>
@@ -4431,15 +4819,15 @@
       <w:szCs w:val="18"/>
     </w:rPr>
   </w:style>
-  <w:style w:type="paragraph" w:styleId="ListParagraph">
+  <w:style w:type="paragraph" w:styleId="ad">
     <w:name w:val="List Paragraph"/>
-    <w:basedOn w:val="Normal"/>
+    <w:basedOn w:val="a"/>
     <w:qFormat/>
     <w:pPr>
       <w:ind w:left="720"/>
     </w:pPr>
   </w:style>
-  <w:style w:type="paragraph" w:styleId="TOC4">
+  <w:style w:type="paragraph" w:styleId="40">
     <w:name w:val="toc 4"/>
     <w:basedOn w:val="Index"/>
     <w:uiPriority w:val="39"/>
@@ -4450,7 +4838,7 @@
       <w:ind w:left="849"/>
     </w:pPr>
   </w:style>
-  <w:style w:type="paragraph" w:styleId="TOC5">
+  <w:style w:type="paragraph" w:styleId="5">
     <w:name w:val="toc 5"/>
     <w:basedOn w:val="Index"/>
     <w:pPr>
@@ -4460,7 +4848,7 @@
       <w:ind w:left="1132"/>
     </w:pPr>
   </w:style>
-  <w:style w:type="paragraph" w:styleId="TOC6">
+  <w:style w:type="paragraph" w:styleId="6">
     <w:name w:val="toc 6"/>
     <w:basedOn w:val="Index"/>
     <w:pPr>
@@ -4470,7 +4858,7 @@
       <w:ind w:left="1415"/>
     </w:pPr>
   </w:style>
-  <w:style w:type="paragraph" w:styleId="TOC7">
+  <w:style w:type="paragraph" w:styleId="7">
     <w:name w:val="toc 7"/>
     <w:basedOn w:val="Index"/>
     <w:pPr>
@@ -4480,7 +4868,7 @@
       <w:ind w:left="1698"/>
     </w:pPr>
   </w:style>
-  <w:style w:type="paragraph" w:styleId="TOC8">
+  <w:style w:type="paragraph" w:styleId="8">
     <w:name w:val="toc 8"/>
     <w:basedOn w:val="Index"/>
     <w:pPr>
@@ -4490,7 +4878,7 @@
       <w:ind w:left="1981"/>
     </w:pPr>
   </w:style>
-  <w:style w:type="paragraph" w:styleId="TOC9">
+  <w:style w:type="paragraph" w:styleId="9">
     <w:name w:val="toc 9"/>
     <w:basedOn w:val="Index"/>
     <w:pPr>
@@ -4512,7 +4900,7 @@
   </w:style>
   <w:style w:type="paragraph" w:customStyle="1" w:styleId="TableContents">
     <w:name w:val="Table Contents"/>
-    <w:basedOn w:val="Normal"/>
+    <w:basedOn w:val="a"/>
     <w:pPr>
       <w:suppressLineNumbers/>
     </w:pPr>
@@ -4526,6 +4914,26 @@
     <w:rPr>
       <w:b/>
       <w:bCs/>
+    </w:rPr>
+  </w:style>
+  <w:style w:type="paragraph" w:styleId="TOC">
+    <w:name w:val="TOC Heading"/>
+    <w:basedOn w:val="1"/>
+    <w:next w:val="a"/>
+    <w:uiPriority w:val="39"/>
+    <w:semiHidden/>
+    <w:unhideWhenUsed/>
+    <w:qFormat/>
+    <w:rsid w:val="00C338F8"/>
+    <w:pPr>
+      <w:suppressAutoHyphens w:val="0"/>
+      <w:outlineLvl w:val="9"/>
+    </w:pPr>
+    <w:rPr>
+      <w:rFonts w:asciiTheme="majorHAnsi" w:eastAsiaTheme="majorEastAsia" w:hAnsiTheme="majorHAnsi" w:cstheme="majorBidi"/>
+      <w:color w:val="365F91" w:themeColor="accent1" w:themeShade="BF"/>
+      <w:kern w:val="0"/>
+      <w:lang w:eastAsia="zh-CN"/>
     </w:rPr>
   </w:style>
 </w:styles>
@@ -4553,9 +4961,9 @@
     <w:lsdException w:name="heading 7" w:uiPriority="9" w:qFormat="1"/>
     <w:lsdException w:name="heading 8" w:uiPriority="9" w:qFormat="1"/>
     <w:lsdException w:name="heading 9" w:uiPriority="9" w:qFormat="1"/>
-    <w:lsdException w:name="toc 1" w:uiPriority="39"/>
-    <w:lsdException w:name="toc 2" w:uiPriority="39"/>
-    <w:lsdException w:name="toc 3" w:uiPriority="39"/>
+    <w:lsdException w:name="toc 1" w:uiPriority="39" w:qFormat="1"/>
+    <w:lsdException w:name="toc 2" w:uiPriority="39" w:qFormat="1"/>
+    <w:lsdException w:name="toc 3" w:uiPriority="39" w:qFormat="1"/>
     <w:lsdException w:name="toc 4" w:uiPriority="39"/>
     <w:lsdException w:name="toc 5" w:uiPriority="39"/>
     <w:lsdException w:name="toc 6" w:uiPriority="39"/>
@@ -4681,7 +5089,7 @@
     <w:lsdException w:name="Bibliography" w:uiPriority="37"/>
     <w:lsdException w:name="TOC Heading" w:uiPriority="39" w:qFormat="1"/>
   </w:latentStyles>
-  <w:style w:type="paragraph" w:default="1" w:styleId="Normal">
+  <w:style w:type="paragraph" w:default="1" w:styleId="a">
     <w:name w:val="Normal"/>
     <w:qFormat/>
     <w:pPr>
@@ -4689,17 +5097,17 @@
       <w:spacing w:after="200" w:line="276" w:lineRule="auto"/>
     </w:pPr>
     <w:rPr>
-      <w:rFonts w:ascii="Calibri" w:eastAsia="SimSun" w:hAnsi="Calibri" w:cs="Calibri"/>
+      <w:rFonts w:ascii="Calibri" w:eastAsia="宋体" w:hAnsi="Calibri" w:cs="Calibri"/>
       <w:kern w:val="1"/>
       <w:sz w:val="22"/>
       <w:szCs w:val="22"/>
       <w:lang w:eastAsia="ar-SA" w:bidi="ar-SA"/>
     </w:rPr>
   </w:style>
-  <w:style w:type="paragraph" w:styleId="Heading1">
+  <w:style w:type="paragraph" w:styleId="1">
     <w:name w:val="heading 1"/>
-    <w:basedOn w:val="Normal"/>
-    <w:next w:val="BodyText"/>
+    <w:basedOn w:val="a"/>
+    <w:next w:val="a0"/>
     <w:qFormat/>
     <w:pPr>
       <w:keepNext/>
@@ -4716,10 +5124,10 @@
       <w:szCs w:val="28"/>
     </w:rPr>
   </w:style>
-  <w:style w:type="paragraph" w:styleId="Heading2">
+  <w:style w:type="paragraph" w:styleId="2">
     <w:name w:val="heading 2"/>
-    <w:basedOn w:val="Normal"/>
-    <w:next w:val="BodyText"/>
+    <w:basedOn w:val="a"/>
+    <w:next w:val="a0"/>
     <w:qFormat/>
     <w:pPr>
       <w:keepNext/>
@@ -4740,10 +5148,10 @@
       <w:szCs w:val="26"/>
     </w:rPr>
   </w:style>
-  <w:style w:type="paragraph" w:styleId="Heading3">
+  <w:style w:type="paragraph" w:styleId="3">
     <w:name w:val="heading 3"/>
-    <w:basedOn w:val="Normal"/>
-    <w:next w:val="BodyText"/>
+    <w:basedOn w:val="a"/>
+    <w:next w:val="a0"/>
     <w:qFormat/>
     <w:pPr>
       <w:keepNext/>
@@ -4762,10 +5170,10 @@
       <w:color w:val="4F81BD"/>
     </w:rPr>
   </w:style>
-  <w:style w:type="paragraph" w:styleId="Heading4">
+  <w:style w:type="paragraph" w:styleId="4">
     <w:name w:val="heading 4"/>
-    <w:basedOn w:val="Normal"/>
-    <w:next w:val="BodyText"/>
+    <w:basedOn w:val="a"/>
+    <w:next w:val="a0"/>
     <w:qFormat/>
     <w:pPr>
       <w:keepNext/>
@@ -4786,13 +5194,13 @@
       <w:color w:val="4F81BD"/>
     </w:rPr>
   </w:style>
-  <w:style w:type="character" w:default="1" w:styleId="DefaultParagraphFont">
+  <w:style w:type="character" w:default="1" w:styleId="a1">
     <w:name w:val="Default Paragraph Font"/>
     <w:uiPriority w:val="1"/>
     <w:semiHidden/>
     <w:unhideWhenUsed/>
   </w:style>
-  <w:style w:type="table" w:default="1" w:styleId="TableNormal">
+  <w:style w:type="table" w:default="1" w:styleId="a2">
     <w:name w:val="Normal Table"/>
     <w:uiPriority w:val="99"/>
     <w:semiHidden/>
@@ -4807,7 +5215,7 @@
       </w:tblCellMar>
     </w:tblPr>
   </w:style>
-  <w:style w:type="numbering" w:default="1" w:styleId="NoList">
+  <w:style w:type="numbering" w:default="1" w:styleId="a3">
     <w:name w:val="No List"/>
     <w:uiPriority w:val="99"/>
     <w:semiHidden/>
@@ -4815,7 +5223,7 @@
   </w:style>
   <w:style w:type="character" w:customStyle="1" w:styleId="TitleChar">
     <w:name w:val="Title Char"/>
-    <w:basedOn w:val="DefaultParagraphFont"/>
+    <w:basedOn w:val="a1"/>
     <w:rPr>
       <w:rFonts w:ascii="Cambria" w:hAnsi="Cambria" w:cs="font405"/>
       <w:color w:val="17365D"/>
@@ -4827,7 +5235,7 @@
   </w:style>
   <w:style w:type="character" w:customStyle="1" w:styleId="SubtitleChar">
     <w:name w:val="Subtitle Char"/>
-    <w:basedOn w:val="DefaultParagraphFont"/>
+    <w:basedOn w:val="a1"/>
     <w:rPr>
       <w:rFonts w:ascii="Cambria" w:hAnsi="Cambria" w:cs="font405"/>
       <w:i/>
@@ -4840,7 +5248,7 @@
   </w:style>
   <w:style w:type="character" w:customStyle="1" w:styleId="Heading1Char">
     <w:name w:val="Heading 1 Char"/>
-    <w:basedOn w:val="DefaultParagraphFont"/>
+    <w:basedOn w:val="a1"/>
     <w:rPr>
       <w:rFonts w:ascii="Cambria" w:hAnsi="Cambria" w:cs="font405"/>
       <w:b/>
@@ -4852,7 +5260,7 @@
   </w:style>
   <w:style w:type="character" w:customStyle="1" w:styleId="Heading2Char">
     <w:name w:val="Heading 2 Char"/>
-    <w:basedOn w:val="DefaultParagraphFont"/>
+    <w:basedOn w:val="a1"/>
     <w:rPr>
       <w:rFonts w:ascii="Cambria" w:hAnsi="Cambria" w:cs="font405"/>
       <w:b/>
@@ -4864,7 +5272,7 @@
   </w:style>
   <w:style w:type="character" w:customStyle="1" w:styleId="Heading3Char">
     <w:name w:val="Heading 3 Char"/>
-    <w:basedOn w:val="DefaultParagraphFont"/>
+    <w:basedOn w:val="a1"/>
     <w:rPr>
       <w:rFonts w:ascii="Cambria" w:hAnsi="Cambria" w:cs="font405"/>
       <w:b/>
@@ -4872,9 +5280,9 @@
       <w:color w:val="4F81BD"/>
     </w:rPr>
   </w:style>
-  <w:style w:type="character" w:styleId="Hyperlink">
+  <w:style w:type="character" w:styleId="a4">
     <w:name w:val="Hyperlink"/>
-    <w:basedOn w:val="DefaultParagraphFont"/>
+    <w:basedOn w:val="a1"/>
     <w:rPr>
       <w:color w:val="0000FF"/>
       <w:u w:val="single"/>
@@ -4882,7 +5290,7 @@
   </w:style>
   <w:style w:type="character" w:customStyle="1" w:styleId="BalloonTextChar">
     <w:name w:val="Balloon Text Char"/>
-    <w:basedOn w:val="DefaultParagraphFont"/>
+    <w:basedOn w:val="a1"/>
     <w:rPr>
       <w:rFonts w:ascii="Tahoma" w:hAnsi="Tahoma" w:cs="Tahoma"/>
       <w:sz w:val="16"/>
@@ -4891,15 +5299,15 @@
   </w:style>
   <w:style w:type="character" w:customStyle="1" w:styleId="HeaderChar">
     <w:name w:val="Header Char"/>
-    <w:basedOn w:val="DefaultParagraphFont"/>
+    <w:basedOn w:val="a1"/>
   </w:style>
   <w:style w:type="character" w:customStyle="1" w:styleId="FooterChar">
     <w:name w:val="Footer Char"/>
-    <w:basedOn w:val="DefaultParagraphFont"/>
+    <w:basedOn w:val="a1"/>
   </w:style>
   <w:style w:type="character" w:customStyle="1" w:styleId="Heading4Char">
     <w:name w:val="Heading 4 Char"/>
-    <w:basedOn w:val="DefaultParagraphFont"/>
+    <w:basedOn w:val="a1"/>
     <w:rPr>
       <w:rFonts w:ascii="Cambria" w:hAnsi="Cambria" w:cs="font405"/>
       <w:b/>
@@ -4915,7 +5323,7 @@
       <w:rFonts w:cs="Courier New"/>
     </w:rPr>
   </w:style>
-  <w:style w:type="character" w:styleId="FollowedHyperlink">
+  <w:style w:type="character" w:styleId="a5">
     <w:name w:val="FollowedHyperlink"/>
     <w:rPr>
       <w:color w:val="800000"/>
@@ -4924,35 +5332,35 @@
   </w:style>
   <w:style w:type="paragraph" w:customStyle="1" w:styleId="Heading">
     <w:name w:val="Heading"/>
-    <w:basedOn w:val="Normal"/>
-    <w:next w:val="BodyText"/>
+    <w:basedOn w:val="a"/>
+    <w:next w:val="a0"/>
     <w:pPr>
       <w:keepNext/>
       <w:spacing w:before="240" w:after="120"/>
     </w:pPr>
     <w:rPr>
-      <w:rFonts w:ascii="Arial" w:eastAsia="Microsoft YaHei" w:hAnsi="Arial" w:cs="Mangal"/>
+      <w:rFonts w:ascii="Arial" w:eastAsia="微软雅黑" w:hAnsi="Arial" w:cs="Mangal"/>
       <w:sz w:val="28"/>
       <w:szCs w:val="28"/>
     </w:rPr>
   </w:style>
-  <w:style w:type="paragraph" w:styleId="BodyText">
+  <w:style w:type="paragraph" w:styleId="a0">
     <w:name w:val="Body Text"/>
-    <w:basedOn w:val="Normal"/>
+    <w:basedOn w:val="a"/>
     <w:pPr>
       <w:spacing w:after="120"/>
     </w:pPr>
   </w:style>
-  <w:style w:type="paragraph" w:styleId="List">
+  <w:style w:type="paragraph" w:styleId="a6">
     <w:name w:val="List"/>
-    <w:basedOn w:val="BodyText"/>
+    <w:basedOn w:val="a0"/>
     <w:rPr>
       <w:rFonts w:cs="Mangal"/>
     </w:rPr>
   </w:style>
-  <w:style w:type="paragraph" w:styleId="Caption">
+  <w:style w:type="paragraph" w:styleId="a7">
     <w:name w:val="caption"/>
-    <w:basedOn w:val="Normal"/>
+    <w:basedOn w:val="a"/>
     <w:qFormat/>
     <w:pPr>
       <w:suppressLineNumbers/>
@@ -4968,7 +5376,7 @@
   </w:style>
   <w:style w:type="paragraph" w:customStyle="1" w:styleId="Index">
     <w:name w:val="Index"/>
-    <w:basedOn w:val="Normal"/>
+    <w:basedOn w:val="a"/>
     <w:pPr>
       <w:suppressLineNumbers/>
     </w:pPr>
@@ -4976,10 +5384,10 @@
       <w:rFonts w:cs="Mangal"/>
     </w:rPr>
   </w:style>
-  <w:style w:type="paragraph" w:styleId="Title">
+  <w:style w:type="paragraph" w:styleId="a8">
     <w:name w:val="Title"/>
-    <w:basedOn w:val="Normal"/>
-    <w:next w:val="Subtitle"/>
+    <w:basedOn w:val="a"/>
+    <w:next w:val="a9"/>
     <w:qFormat/>
     <w:pPr>
       <w:pBdr>
@@ -4998,10 +5406,10 @@
       <w:szCs w:val="52"/>
     </w:rPr>
   </w:style>
-  <w:style w:type="paragraph" w:styleId="Subtitle">
+  <w:style w:type="paragraph" w:styleId="a9">
     <w:name w:val="Subtitle"/>
-    <w:basedOn w:val="Normal"/>
-    <w:next w:val="BodyText"/>
+    <w:basedOn w:val="a"/>
+    <w:next w:val="a0"/>
     <w:qFormat/>
     <w:pPr>
       <w:jc w:val="center"/>
@@ -5018,7 +5426,7 @@
   </w:style>
   <w:style w:type="paragraph" w:customStyle="1" w:styleId="ContentsHeading">
     <w:name w:val="Contents Heading"/>
-    <w:basedOn w:val="Heading1"/>
+    <w:basedOn w:val="1"/>
     <w:pPr>
       <w:suppressLineNumbers/>
     </w:pPr>
@@ -5027,10 +5435,11 @@
       <w:szCs w:val="32"/>
     </w:rPr>
   </w:style>
-  <w:style w:type="paragraph" w:styleId="TOC1">
+  <w:style w:type="paragraph" w:styleId="10">
     <w:name w:val="toc 1"/>
-    <w:basedOn w:val="Normal"/>
+    <w:basedOn w:val="a"/>
     <w:uiPriority w:val="39"/>
+    <w:qFormat/>
     <w:pPr>
       <w:tabs>
         <w:tab w:val="right" w:leader="dot" w:pos="9972"/>
@@ -5038,10 +5447,11 @@
       <w:spacing w:after="100"/>
     </w:pPr>
   </w:style>
-  <w:style w:type="paragraph" w:styleId="TOC2">
+  <w:style w:type="paragraph" w:styleId="20">
     <w:name w:val="toc 2"/>
-    <w:basedOn w:val="Normal"/>
+    <w:basedOn w:val="a"/>
     <w:uiPriority w:val="39"/>
+    <w:qFormat/>
     <w:pPr>
       <w:tabs>
         <w:tab w:val="right" w:leader="dot" w:pos="9689"/>
@@ -5050,9 +5460,11 @@
       <w:ind w:left="220"/>
     </w:pPr>
   </w:style>
-  <w:style w:type="paragraph" w:styleId="TOC3">
+  <w:style w:type="paragraph" w:styleId="30">
     <w:name w:val="toc 3"/>
-    <w:basedOn w:val="Normal"/>
+    <w:basedOn w:val="a"/>
+    <w:uiPriority w:val="39"/>
+    <w:qFormat/>
     <w:pPr>
       <w:tabs>
         <w:tab w:val="right" w:leader="dot" w:pos="9406"/>
@@ -5061,9 +5473,9 @@
       <w:ind w:left="440"/>
     </w:pPr>
   </w:style>
-  <w:style w:type="paragraph" w:styleId="BalloonText">
+  <w:style w:type="paragraph" w:styleId="aa">
     <w:name w:val="Balloon Text"/>
-    <w:basedOn w:val="Normal"/>
+    <w:basedOn w:val="a"/>
     <w:pPr>
       <w:spacing w:after="0" w:line="100" w:lineRule="atLeast"/>
     </w:pPr>
@@ -5073,9 +5485,9 @@
       <w:szCs w:val="16"/>
     </w:rPr>
   </w:style>
-  <w:style w:type="paragraph" w:styleId="Header">
+  <w:style w:type="paragraph" w:styleId="ab">
     <w:name w:val="header"/>
-    <w:basedOn w:val="Normal"/>
+    <w:basedOn w:val="a"/>
     <w:pPr>
       <w:suppressLineNumbers/>
       <w:tabs>
@@ -5085,9 +5497,9 @@
       <w:spacing w:after="0" w:line="100" w:lineRule="atLeast"/>
     </w:pPr>
   </w:style>
-  <w:style w:type="paragraph" w:styleId="Footer">
+  <w:style w:type="paragraph" w:styleId="ac">
     <w:name w:val="footer"/>
-    <w:basedOn w:val="Normal"/>
+    <w:basedOn w:val="a"/>
     <w:pPr>
       <w:suppressLineNumbers/>
       <w:tabs>
@@ -5099,7 +5511,7 @@
   </w:style>
   <w:style w:type="paragraph" w:customStyle="1" w:styleId="Caption1">
     <w:name w:val="Caption1"/>
-    <w:basedOn w:val="Normal"/>
+    <w:basedOn w:val="a"/>
     <w:pPr>
       <w:spacing w:line="100" w:lineRule="atLeast"/>
     </w:pPr>
@@ -5111,15 +5523,15 @@
       <w:szCs w:val="18"/>
     </w:rPr>
   </w:style>
-  <w:style w:type="paragraph" w:styleId="ListParagraph">
+  <w:style w:type="paragraph" w:styleId="ad">
     <w:name w:val="List Paragraph"/>
-    <w:basedOn w:val="Normal"/>
+    <w:basedOn w:val="a"/>
     <w:qFormat/>
     <w:pPr>
       <w:ind w:left="720"/>
     </w:pPr>
   </w:style>
-  <w:style w:type="paragraph" w:styleId="TOC4">
+  <w:style w:type="paragraph" w:styleId="40">
     <w:name w:val="toc 4"/>
     <w:basedOn w:val="Index"/>
     <w:uiPriority w:val="39"/>
@@ -5130,7 +5542,7 @@
       <w:ind w:left="849"/>
     </w:pPr>
   </w:style>
-  <w:style w:type="paragraph" w:styleId="TOC5">
+  <w:style w:type="paragraph" w:styleId="5">
     <w:name w:val="toc 5"/>
     <w:basedOn w:val="Index"/>
     <w:pPr>
@@ -5140,7 +5552,7 @@
       <w:ind w:left="1132"/>
     </w:pPr>
   </w:style>
-  <w:style w:type="paragraph" w:styleId="TOC6">
+  <w:style w:type="paragraph" w:styleId="6">
     <w:name w:val="toc 6"/>
     <w:basedOn w:val="Index"/>
     <w:pPr>
@@ -5150,7 +5562,7 @@
       <w:ind w:left="1415"/>
     </w:pPr>
   </w:style>
-  <w:style w:type="paragraph" w:styleId="TOC7">
+  <w:style w:type="paragraph" w:styleId="7">
     <w:name w:val="toc 7"/>
     <w:basedOn w:val="Index"/>
     <w:pPr>
@@ -5160,7 +5572,7 @@
       <w:ind w:left="1698"/>
     </w:pPr>
   </w:style>
-  <w:style w:type="paragraph" w:styleId="TOC8">
+  <w:style w:type="paragraph" w:styleId="8">
     <w:name w:val="toc 8"/>
     <w:basedOn w:val="Index"/>
     <w:pPr>
@@ -5170,7 +5582,7 @@
       <w:ind w:left="1981"/>
     </w:pPr>
   </w:style>
-  <w:style w:type="paragraph" w:styleId="TOC9">
+  <w:style w:type="paragraph" w:styleId="9">
     <w:name w:val="toc 9"/>
     <w:basedOn w:val="Index"/>
     <w:pPr>
@@ -5192,7 +5604,7 @@
   </w:style>
   <w:style w:type="paragraph" w:customStyle="1" w:styleId="TableContents">
     <w:name w:val="Table Contents"/>
-    <w:basedOn w:val="Normal"/>
+    <w:basedOn w:val="a"/>
     <w:pPr>
       <w:suppressLineNumbers/>
     </w:pPr>
@@ -5206,6 +5618,26 @@
     <w:rPr>
       <w:b/>
       <w:bCs/>
+    </w:rPr>
+  </w:style>
+  <w:style w:type="paragraph" w:styleId="TOC">
+    <w:name w:val="TOC Heading"/>
+    <w:basedOn w:val="1"/>
+    <w:next w:val="a"/>
+    <w:uiPriority w:val="39"/>
+    <w:semiHidden/>
+    <w:unhideWhenUsed/>
+    <w:qFormat/>
+    <w:rsid w:val="00C338F8"/>
+    <w:pPr>
+      <w:suppressAutoHyphens w:val="0"/>
+      <w:outlineLvl w:val="9"/>
+    </w:pPr>
+    <w:rPr>
+      <w:rFonts w:asciiTheme="majorHAnsi" w:eastAsiaTheme="majorEastAsia" w:hAnsiTheme="majorHAnsi" w:cstheme="majorBidi"/>
+      <w:color w:val="365F91" w:themeColor="accent1" w:themeShade="BF"/>
+      <w:kern w:val="0"/>
+      <w:lang w:eastAsia="zh-CN"/>
     </w:rPr>
   </w:style>
 </w:styles>
@@ -5494,4 +5926,16 @@
   <a:objectDefaults/>
   <a:extraClrSchemeLst/>
 </a:theme>
+</file>
+
+<file path=customXml/item1.xml><?xml version="1.0" encoding="utf-8"?>
+<b:Sources xmlns:b="http://schemas.openxmlformats.org/officeDocument/2006/bibliography" xmlns="http://schemas.openxmlformats.org/officeDocument/2006/bibliography" SelectedStyle="\APA.XSL" StyleName="APA"/>
+</file>
+
+<file path=customXml/itemProps1.xml><?xml version="1.0" encoding="utf-8"?>
+<ds:datastoreItem xmlns:ds="http://schemas.openxmlformats.org/officeDocument/2006/customXml" ds:itemID="{32E9ED7C-4FE1-41DC-B67D-DB778A7B10F1}">
+  <ds:schemaRefs>
+    <ds:schemaRef ds:uri="http://schemas.openxmlformats.org/officeDocument/2006/bibliography"/>
+  </ds:schemaRefs>
+</ds:datastoreItem>
 </file>
</xml_diff>